<commit_message>
pdf and docx versions
</commit_message>
<xml_diff>
--- a/CV.docx
+++ b/CV.docx
@@ -5,18 +5,111 @@
     <w:p>
       <w:pPr>
         <w:pStyle w:val="Heading1"/>
-        <w:spacing w:before="480" w:after="0"/>
-        <w:rPr>
-          <w:lang w:val="en-GB"/>
-        </w:rPr>
-      </w:pPr>
-      <w:bookmarkStart w:id="0" w:name="cv"/>
+        <w:spacing w:before="0" w:after="0"/>
+        <w:jc w:val="center"/>
+        <w:rPr>
+          <w:u w:val="single"/>
+        </w:rPr>
+      </w:pPr>
+      <w:r>
+        <w:rPr>
+          <w:u w:val="single"/>
+          <w:lang w:val="en-GB"/>
+        </w:rPr>
+        <w:t>Thomas Yates</w:t>
+      </w:r>
+    </w:p>
+    <w:p>
+      <w:pPr>
+        <w:pStyle w:val="TextBody"/>
+        <w:jc w:val="center"/>
+        <w:rPr/>
+      </w:pPr>
+      <w:hyperlink r:id="rId2">
+        <w:r>
+          <w:rPr>
+            <w:rStyle w:val="InternetLink"/>
+          </w:rPr>
+          <w:t>t.w.yates@hotmail.co.uk</w:t>
+        </w:r>
+      </w:hyperlink>
+      <w:r>
+        <w:rPr/>
+        <w:t xml:space="preserve">  07752 676664</w:t>
+      </w:r>
+    </w:p>
+    <w:p>
+      <w:pPr>
+        <w:pStyle w:val="TextBody"/>
+        <w:rPr/>
+      </w:pPr>
+      <w:r>
+        <w:rPr/>
+        <w:t xml:space="preserve">Electronic version available at: </w:t>
+      </w:r>
+      <w:hyperlink r:id="rId3">
+        <w:r>
+          <w:rPr>
+            <w:rStyle w:val="InternetLink"/>
+          </w:rPr>
+          <w:t>https://github.com/Tomy8s/cv</w:t>
+        </w:r>
+      </w:hyperlink>
+    </w:p>
+    <w:p>
+      <w:pPr>
+        <w:pStyle w:val="Heading2"/>
+        <w:rPr/>
+      </w:pPr>
+      <w:bookmarkStart w:id="0" w:name="enthusiastic-motivated-developer-looking-for-the-opportunity-to-code."/>
       <w:bookmarkEnd w:id="0"/>
       <w:r>
         <w:rPr>
           <w:lang w:val="en-GB"/>
         </w:rPr>
-        <w:t>CV</w:t>
+        <w:t>Enthusiastic, Motivated Developer looking for the opportunity to code.</w:t>
+      </w:r>
+    </w:p>
+    <w:p>
+      <w:pPr>
+        <w:pStyle w:val="FirstParagraph"/>
+        <w:rPr>
+          <w:lang w:val="en-GB"/>
+        </w:rPr>
+      </w:pPr>
+      <w:r>
+        <w:rPr>
+          <w:lang w:val="en-GB"/>
+        </w:rPr>
+        <w:t>Technically minded linguist and Makers Academy graduate, looking to change from teaching people well structured natural languages to teaching computers with well structured programming languages.</w:t>
+      </w:r>
+    </w:p>
+    <w:p>
+      <w:pPr>
+        <w:pStyle w:val="TextBody"/>
+        <w:rPr/>
+      </w:pPr>
+      <w:r>
+        <w:rPr>
+          <w:lang w:val="en-GB"/>
+        </w:rPr>
+        <w:t>I am looking for a position in a backend/more technical role.</w:t>
+      </w:r>
+    </w:p>
+    <w:p>
+      <w:pPr>
+        <w:pStyle w:val="Heading1"/>
+        <w:rPr>
+          <w:lang w:val="en-GB"/>
+        </w:rPr>
+      </w:pPr>
+      <w:bookmarkStart w:id="1" w:name="education"/>
+      <w:bookmarkEnd w:id="1"/>
+      <w:r>
+        <w:rPr>
+          <w:lang w:val="en-GB"/>
+        </w:rPr>
+        <w:t>Education</w:t>
       </w:r>
     </w:p>
     <w:p>
@@ -26,13 +119,36 @@
           <w:lang w:val="en-GB"/>
         </w:rPr>
       </w:pPr>
-      <w:bookmarkStart w:id="1" w:name="enthusiastic-motivated-developer-looking-for-the-opportunity-to-code."/>
-      <w:bookmarkEnd w:id="1"/>
-      <w:r>
-        <w:rPr>
-          <w:lang w:val="en-GB"/>
-        </w:rPr>
-        <w:t>Enthusiastic, Motivated Developer looking for the opportunity to code.</w:t>
+      <w:bookmarkStart w:id="2" w:name="bootcamp"/>
+      <w:bookmarkEnd w:id="2"/>
+      <w:r>
+        <w:rPr>
+          <w:lang w:val="en-GB"/>
+        </w:rPr>
+        <w:t>Bootcamp</w:t>
+      </w:r>
+    </w:p>
+    <w:p>
+      <w:pPr>
+        <w:pStyle w:val="Heading3"/>
+        <w:rPr/>
+      </w:pPr>
+      <w:hyperlink r:id="rId4">
+        <w:bookmarkStart w:id="3" w:name="makers-academy-sep---dec-2016"/>
+        <w:bookmarkEnd w:id="3"/>
+        <w:r>
+          <w:rPr>
+            <w:rStyle w:val="InternetLink"/>
+            <w:lang w:val="en-GB"/>
+          </w:rPr>
+          <w:t>Makers Academy</w:t>
+        </w:r>
+      </w:hyperlink>
+      <w:r>
+        <w:rPr>
+          <w:lang w:val="en-GB"/>
+        </w:rPr>
+        <w:t xml:space="preserve"> (Sep - Dec 2016)</w:t>
       </w:r>
     </w:p>
     <w:p>
@@ -46,146 +162,18 @@
         <w:rPr>
           <w:lang w:val="en-GB"/>
         </w:rPr>
-        <w:t>Technically minded linguist and Makers Academy graduate, looking to change from teaching people well structured natural languages to teaching computers with well structured programming languages.</w:t>
-      </w:r>
-    </w:p>
-    <w:p>
-      <w:pPr>
-        <w:pStyle w:val="TextBody"/>
-        <w:rPr>
-          <w:lang w:val="en-GB"/>
-        </w:rPr>
-      </w:pPr>
-      <w:r>
-        <w:rPr>
-          <w:lang w:val="en-GB"/>
-        </w:rPr>
-        <w:t>I am looking for a position in a backend/more technical role.</w:t>
-      </w:r>
-    </w:p>
-    <w:p>
-      <w:pPr>
-        <w:pStyle w:val="TextBody"/>
-        <w:rPr/>
-      </w:pPr>
-      <w:hyperlink r:id="rId2">
-        <w:r>
-          <w:rPr>
-            <w:rStyle w:val="InternetLink"/>
-            <w:lang w:val="en-GB"/>
-          </w:rPr>
-          <w:t>tomy8s.herokuapp.com</w:t>
-        </w:r>
-      </w:hyperlink>
-    </w:p>
-    <w:p>
-      <w:pPr>
-        <w:pStyle w:val="TextBody"/>
-        <w:rPr/>
-      </w:pPr>
-      <w:hyperlink r:id="rId3">
-        <w:r>
-          <w:rPr>
-            <w:rStyle w:val="InternetLink"/>
-            <w:lang w:val="en-GB"/>
-          </w:rPr>
-          <w:t>Codewars</w:t>
-        </w:r>
-      </w:hyperlink>
-    </w:p>
-    <w:p>
-      <w:pPr>
-        <w:pStyle w:val="TextBody"/>
-        <w:rPr/>
-      </w:pPr>
-      <w:hyperlink r:id="rId4">
-        <w:r>
-          <w:rPr>
-            <w:rStyle w:val="InternetLink"/>
-            <w:lang w:val="en-GB"/>
-          </w:rPr>
-          <w:t>Github</w:t>
-        </w:r>
-      </w:hyperlink>
-    </w:p>
-    <w:p>
-      <w:pPr>
-        <w:pStyle w:val="Heading1"/>
-        <w:rPr>
-          <w:lang w:val="en-GB"/>
-        </w:rPr>
-      </w:pPr>
-      <w:bookmarkStart w:id="2" w:name="education"/>
-      <w:bookmarkEnd w:id="2"/>
-      <w:r>
-        <w:rPr>
-          <w:lang w:val="en-GB"/>
-        </w:rPr>
-        <w:t>Education</w:t>
-      </w:r>
-    </w:p>
-    <w:p>
-      <w:pPr>
-        <w:pStyle w:val="Heading2"/>
-        <w:rPr>
-          <w:lang w:val="en-GB"/>
-        </w:rPr>
-      </w:pPr>
-      <w:bookmarkStart w:id="3" w:name="bootcamp"/>
-      <w:bookmarkEnd w:id="3"/>
-      <w:r>
-        <w:rPr>
-          <w:lang w:val="en-GB"/>
-        </w:rPr>
-        <w:t>Bootcamp</w:t>
+        <w:t>Intensive course focusing on the principles of programming and development. Skills gained include:</w:t>
       </w:r>
     </w:p>
     <w:p>
       <w:pPr>
         <w:pStyle w:val="Heading3"/>
-        <w:rPr/>
-      </w:pPr>
-      <w:hyperlink r:id="rId5">
-        <w:bookmarkStart w:id="4" w:name="makers-academy-sep---dec-2016"/>
-        <w:bookmarkEnd w:id="4"/>
-        <w:r>
-          <w:rPr>
-            <w:rStyle w:val="InternetLink"/>
-            <w:lang w:val="en-GB"/>
-          </w:rPr>
-          <w:t>Makers Academy</w:t>
-        </w:r>
-      </w:hyperlink>
-      <w:r>
-        <w:rPr>
-          <w:lang w:val="en-GB"/>
-        </w:rPr>
-        <w:t xml:space="preserve"> (Sep - Dec 2016)</w:t>
-      </w:r>
-    </w:p>
-    <w:p>
-      <w:pPr>
-        <w:pStyle w:val="FirstParagraph"/>
-        <w:rPr>
-          <w:lang w:val="en-GB"/>
-        </w:rPr>
-      </w:pPr>
-      <w:r>
-        <w:rPr>
-          <w:lang w:val="en-GB"/>
-        </w:rPr>
-        <w:t>Intensive course focusing on the principles of programming and development. Skills gained include:</w:t>
-      </w:r>
-    </w:p>
-    <w:p>
-      <w:pPr>
-        <w:pStyle w:val="Heading3"/>
-        <w:rPr>
-          <w:lang w:val="en-GB"/>
-        </w:rPr>
-      </w:pPr>
-      <w:bookmarkStart w:id="5" w:name="projects"/>
-      <w:bookmarkEnd w:id="5"/>
+        <w:rPr>
+          <w:lang w:val="en-GB"/>
+        </w:rPr>
+      </w:pPr>
+      <w:bookmarkStart w:id="4" w:name="projects"/>
+      <w:bookmarkEnd w:id="4"/>
       <w:r>
         <w:rPr>
           <w:lang w:val="en-GB"/>
@@ -258,7 +246,13 @@
               <w:rPr>
                 <w:lang w:val="en-GB"/>
               </w:rPr>
-              <w:t>Project Link</w:t>
+              <w:t xml:space="preserve">Project </w:t>
+            </w:r>
+            <w:r>
+              <w:rPr>
+                <w:lang w:val="en-GB"/>
+              </w:rPr>
+              <w:t>Name</w:t>
             </w:r>
           </w:p>
         </w:tc>
@@ -324,7 +318,99 @@
         <w:tc>
           <w:tcPr>
             <w:tcW w:w="2249" w:type="dxa"/>
-            <w:tcBorders/>
+            <w:tcBorders>
+              <w:top w:val="single" w:sz="6" w:space="0" w:color="000001"/>
+              <w:bottom w:val="single" w:sz="6" w:space="0" w:color="000001"/>
+              <w:insideH w:val="single" w:sz="6" w:space="0" w:color="000001"/>
+            </w:tcBorders>
+            <w:shd w:fill="auto" w:val="clear"/>
+          </w:tcPr>
+          <w:p>
+            <w:pPr>
+              <w:pStyle w:val="Compact"/>
+              <w:spacing w:before="36" w:after="36"/>
+              <w:jc w:val="left"/>
+              <w:rPr/>
+            </w:pPr>
+            <w:hyperlink r:id="rId5">
+              <w:r>
+                <w:rPr>
+                  <w:rStyle w:val="InternetLink"/>
+                  <w:lang w:val="en-GB"/>
+                </w:rPr>
+                <w:t>Boris bikes</w:t>
+              </w:r>
+            </w:hyperlink>
+          </w:p>
+        </w:tc>
+        <w:tc>
+          <w:tcPr>
+            <w:tcW w:w="4019" w:type="dxa"/>
+            <w:tcBorders>
+              <w:top w:val="single" w:sz="6" w:space="0" w:color="000001"/>
+              <w:bottom w:val="single" w:sz="6" w:space="0" w:color="000001"/>
+              <w:insideH w:val="single" w:sz="6" w:space="0" w:color="000001"/>
+            </w:tcBorders>
+            <w:shd w:fill="auto" w:val="clear"/>
+          </w:tcPr>
+          <w:p>
+            <w:pPr>
+              <w:pStyle w:val="Compact"/>
+              <w:spacing w:before="36" w:after="36"/>
+              <w:jc w:val="left"/>
+              <w:rPr>
+                <w:lang w:val="en-GB"/>
+              </w:rPr>
+            </w:pPr>
+            <w:r>
+              <w:rPr>
+                <w:b/>
+                <w:lang w:val="en-GB"/>
+              </w:rPr>
+              <w:t>Ruby</w:t>
+            </w:r>
+          </w:p>
+        </w:tc>
+        <w:tc>
+          <w:tcPr>
+            <w:tcW w:w="3218" w:type="dxa"/>
+            <w:tcBorders>
+              <w:top w:val="single" w:sz="6" w:space="0" w:color="000001"/>
+              <w:bottom w:val="single" w:sz="6" w:space="0" w:color="000001"/>
+              <w:insideH w:val="single" w:sz="6" w:space="0" w:color="000001"/>
+            </w:tcBorders>
+            <w:shd w:fill="auto" w:val="clear"/>
+          </w:tcPr>
+          <w:p>
+            <w:pPr>
+              <w:pStyle w:val="Compact"/>
+              <w:spacing w:before="36" w:after="36"/>
+              <w:jc w:val="left"/>
+              <w:rPr>
+                <w:lang w:val="en-GB"/>
+              </w:rPr>
+            </w:pPr>
+            <w:r>
+              <w:rPr>
+                <w:lang w:val="en-GB"/>
+              </w:rPr>
+              <w:t>OOP, Pair programming, Agile, Git</w:t>
+            </w:r>
+          </w:p>
+        </w:tc>
+      </w:tr>
+      <w:tr>
+        <w:trPr>
+          <w:cantSplit w:val="true"/>
+        </w:trPr>
+        <w:tc>
+          <w:tcPr>
+            <w:tcW w:w="2249" w:type="dxa"/>
+            <w:tcBorders>
+              <w:top w:val="single" w:sz="6" w:space="0" w:color="000001"/>
+              <w:bottom w:val="single" w:sz="6" w:space="0" w:color="000001"/>
+              <w:insideH w:val="single" w:sz="6" w:space="0" w:color="000001"/>
+            </w:tcBorders>
             <w:shd w:fill="auto" w:val="clear"/>
           </w:tcPr>
           <w:p>
@@ -340,7 +426,7 @@
                   <w:rStyle w:val="InternetLink"/>
                   <w:lang w:val="en-GB"/>
                 </w:rPr>
-                <w:t>Boris bikes</w:t>
+                <w:t>Oystercard</w:t>
               </w:r>
             </w:hyperlink>
           </w:p>
@@ -348,7 +434,11 @@
         <w:tc>
           <w:tcPr>
             <w:tcW w:w="4019" w:type="dxa"/>
-            <w:tcBorders/>
+            <w:tcBorders>
+              <w:top w:val="single" w:sz="6" w:space="0" w:color="000001"/>
+              <w:bottom w:val="single" w:sz="6" w:space="0" w:color="000001"/>
+              <w:insideH w:val="single" w:sz="6" w:space="0" w:color="000001"/>
+            </w:tcBorders>
             <w:shd w:fill="auto" w:val="clear"/>
           </w:tcPr>
           <w:p>
@@ -362,17 +452,27 @@
             </w:pPr>
             <w:r>
               <w:rPr>
+                <w:lang w:val="en-GB"/>
+              </w:rPr>
+              <w:t xml:space="preserve">Ruby, </w:t>
+            </w:r>
+            <w:r>
+              <w:rPr>
                 <w:b/>
                 <w:lang w:val="en-GB"/>
               </w:rPr>
-              <w:t>Ruby</w:t>
+              <w:t>Rspec</w:t>
             </w:r>
           </w:p>
         </w:tc>
         <w:tc>
           <w:tcPr>
             <w:tcW w:w="3218" w:type="dxa"/>
-            <w:tcBorders/>
+            <w:tcBorders>
+              <w:top w:val="single" w:sz="6" w:space="0" w:color="000001"/>
+              <w:bottom w:val="single" w:sz="6" w:space="0" w:color="000001"/>
+              <w:insideH w:val="single" w:sz="6" w:space="0" w:color="000001"/>
+            </w:tcBorders>
             <w:shd w:fill="auto" w:val="clear"/>
           </w:tcPr>
           <w:p>
@@ -388,7 +488,7 @@
               <w:rPr>
                 <w:lang w:val="en-GB"/>
               </w:rPr>
-              <w:t>OOP, Pair programming, Agile, Git</w:t>
+              <w:t>TDD</w:t>
             </w:r>
           </w:p>
         </w:tc>
@@ -400,7 +500,11 @@
         <w:tc>
           <w:tcPr>
             <w:tcW w:w="2249" w:type="dxa"/>
-            <w:tcBorders/>
+            <w:tcBorders>
+              <w:top w:val="single" w:sz="6" w:space="0" w:color="000001"/>
+              <w:bottom w:val="single" w:sz="6" w:space="0" w:color="000001"/>
+              <w:insideH w:val="single" w:sz="6" w:space="0" w:color="000001"/>
+            </w:tcBorders>
             <w:shd w:fill="auto" w:val="clear"/>
           </w:tcPr>
           <w:p>
@@ -416,7 +520,7 @@
                   <w:rStyle w:val="InternetLink"/>
                   <w:lang w:val="en-GB"/>
                 </w:rPr>
-                <w:t>Oystercard</w:t>
+                <w:t>World Wide Web Wars</w:t>
               </w:r>
             </w:hyperlink>
           </w:p>
@@ -424,7 +528,11 @@
         <w:tc>
           <w:tcPr>
             <w:tcW w:w="4019" w:type="dxa"/>
-            <w:tcBorders/>
+            <w:tcBorders>
+              <w:top w:val="single" w:sz="6" w:space="0" w:color="000001"/>
+              <w:bottom w:val="single" w:sz="6" w:space="0" w:color="000001"/>
+              <w:insideH w:val="single" w:sz="6" w:space="0" w:color="000001"/>
+            </w:tcBorders>
             <w:shd w:fill="auto" w:val="clear"/>
           </w:tcPr>
           <w:p>
@@ -447,14 +555,31 @@
                 <w:b/>
                 <w:lang w:val="en-GB"/>
               </w:rPr>
-              <w:t>Rspec</w:t>
+              <w:t>Sinatra</w:t>
+            </w:r>
+            <w:r>
+              <w:rPr>
+                <w:lang w:val="en-GB"/>
+              </w:rPr>
+              <w:t xml:space="preserve">, Repec, </w:t>
+            </w:r>
+            <w:r>
+              <w:rPr>
+                <w:b/>
+                <w:lang w:val="en-GB"/>
+              </w:rPr>
+              <w:t>Capybara</w:t>
             </w:r>
           </w:p>
         </w:tc>
         <w:tc>
           <w:tcPr>
             <w:tcW w:w="3218" w:type="dxa"/>
-            <w:tcBorders/>
+            <w:tcBorders>
+              <w:top w:val="single" w:sz="6" w:space="0" w:color="000001"/>
+              <w:bottom w:val="single" w:sz="6" w:space="0" w:color="000001"/>
+              <w:insideH w:val="single" w:sz="6" w:space="0" w:color="000001"/>
+            </w:tcBorders>
             <w:shd w:fill="auto" w:val="clear"/>
           </w:tcPr>
           <w:p>
@@ -470,7 +595,7 @@
               <w:rPr>
                 <w:lang w:val="en-GB"/>
               </w:rPr>
-              <w:t>TDD</w:t>
+              <w:t>Web-apps</w:t>
             </w:r>
           </w:p>
         </w:tc>
@@ -482,7 +607,11 @@
         <w:tc>
           <w:tcPr>
             <w:tcW w:w="2249" w:type="dxa"/>
-            <w:tcBorders/>
+            <w:tcBorders>
+              <w:top w:val="single" w:sz="6" w:space="0" w:color="000001"/>
+              <w:bottom w:val="single" w:sz="6" w:space="0" w:color="000001"/>
+              <w:insideH w:val="single" w:sz="6" w:space="0" w:color="000001"/>
+            </w:tcBorders>
             <w:shd w:fill="auto" w:val="clear"/>
           </w:tcPr>
           <w:p>
@@ -498,7 +627,7 @@
                   <w:rStyle w:val="InternetLink"/>
                   <w:lang w:val="en-GB"/>
                 </w:rPr>
-                <w:t>World Wide Web Wars</w:t>
+                <w:t>Bookmark Manager</w:t>
               </w:r>
             </w:hyperlink>
           </w:p>
@@ -506,7 +635,11 @@
         <w:tc>
           <w:tcPr>
             <w:tcW w:w="4019" w:type="dxa"/>
-            <w:tcBorders/>
+            <w:tcBorders>
+              <w:top w:val="single" w:sz="6" w:space="0" w:color="000001"/>
+              <w:bottom w:val="single" w:sz="6" w:space="0" w:color="000001"/>
+              <w:insideH w:val="single" w:sz="6" w:space="0" w:color="000001"/>
+            </w:tcBorders>
             <w:shd w:fill="auto" w:val="clear"/>
           </w:tcPr>
           <w:p>
@@ -522,34 +655,38 @@
               <w:rPr>
                 <w:lang w:val="en-GB"/>
               </w:rPr>
-              <w:t xml:space="preserve">Ruby, </w:t>
+              <w:t xml:space="preserve">Ruby, Sinatra, Rspec, </w:t>
             </w:r>
             <w:r>
               <w:rPr>
                 <w:b/>
                 <w:lang w:val="en-GB"/>
               </w:rPr>
-              <w:t>Sinatra</w:t>
-            </w:r>
-            <w:r>
-              <w:rPr>
-                <w:lang w:val="en-GB"/>
-              </w:rPr>
-              <w:t xml:space="preserve">, Repec, </w:t>
+              <w:t>PostgreSQL</w:t>
+            </w:r>
+            <w:r>
+              <w:rPr>
+                <w:lang w:val="en-GB"/>
+              </w:rPr>
+              <w:t xml:space="preserve">, </w:t>
             </w:r>
             <w:r>
               <w:rPr>
                 <w:b/>
                 <w:lang w:val="en-GB"/>
               </w:rPr>
-              <w:t>Capybara</w:t>
+              <w:t>DataMapper</w:t>
             </w:r>
           </w:p>
         </w:tc>
         <w:tc>
           <w:tcPr>
             <w:tcW w:w="3218" w:type="dxa"/>
-            <w:tcBorders/>
+            <w:tcBorders>
+              <w:top w:val="single" w:sz="6" w:space="0" w:color="000001"/>
+              <w:bottom w:val="single" w:sz="6" w:space="0" w:color="000001"/>
+              <w:insideH w:val="single" w:sz="6" w:space="0" w:color="000001"/>
+            </w:tcBorders>
             <w:shd w:fill="auto" w:val="clear"/>
           </w:tcPr>
           <w:p>
@@ -565,7 +702,7 @@
               <w:rPr>
                 <w:lang w:val="en-GB"/>
               </w:rPr>
-              <w:t>Web-apps</w:t>
+              <w:t>SQL, Relational databases, ORM</w:t>
             </w:r>
           </w:p>
         </w:tc>
@@ -577,7 +714,11 @@
         <w:tc>
           <w:tcPr>
             <w:tcW w:w="2249" w:type="dxa"/>
-            <w:tcBorders/>
+            <w:tcBorders>
+              <w:top w:val="single" w:sz="6" w:space="0" w:color="000001"/>
+              <w:bottom w:val="single" w:sz="6" w:space="0" w:color="000001"/>
+              <w:insideH w:val="single" w:sz="6" w:space="0" w:color="000001"/>
+            </w:tcBorders>
             <w:shd w:fill="auto" w:val="clear"/>
           </w:tcPr>
           <w:p>
@@ -593,7 +734,7 @@
                   <w:rStyle w:val="InternetLink"/>
                   <w:lang w:val="en-GB"/>
                 </w:rPr>
-                <w:t>Bookmark Manager</w:t>
+                <w:t>Thermostat</w:t>
               </w:r>
             </w:hyperlink>
           </w:p>
@@ -601,7 +742,11 @@
         <w:tc>
           <w:tcPr>
             <w:tcW w:w="4019" w:type="dxa"/>
-            <w:tcBorders/>
+            <w:tcBorders>
+              <w:top w:val="single" w:sz="6" w:space="0" w:color="000001"/>
+              <w:bottom w:val="single" w:sz="6" w:space="0" w:color="000001"/>
+              <w:insideH w:val="single" w:sz="6" w:space="0" w:color="000001"/>
+            </w:tcBorders>
             <w:shd w:fill="auto" w:val="clear"/>
           </w:tcPr>
           <w:p>
@@ -615,16 +760,10 @@
             </w:pPr>
             <w:r>
               <w:rPr>
-                <w:lang w:val="en-GB"/>
-              </w:rPr>
-              <w:t xml:space="preserve">Ruby, Sinatra, Rspec, </w:t>
-            </w:r>
-            <w:r>
-              <w:rPr>
                 <w:b/>
                 <w:lang w:val="en-GB"/>
               </w:rPr>
-              <w:t>PostgreSQL</w:t>
+              <w:t>JavaScript</w:t>
             </w:r>
             <w:r>
               <w:rPr>
@@ -637,14 +776,57 @@
                 <w:b/>
                 <w:lang w:val="en-GB"/>
               </w:rPr>
-              <w:t>DataMapper</w:t>
+              <w:t>JQuery</w:t>
+            </w:r>
+            <w:r>
+              <w:rPr>
+                <w:lang w:val="en-GB"/>
+              </w:rPr>
+              <w:t xml:space="preserve">, </w:t>
+            </w:r>
+            <w:r>
+              <w:rPr>
+                <w:b/>
+                <w:lang w:val="en-GB"/>
+              </w:rPr>
+              <w:t>AJAX</w:t>
+            </w:r>
+            <w:r>
+              <w:rPr>
+                <w:lang w:val="en-GB"/>
+              </w:rPr>
+              <w:t xml:space="preserve">, </w:t>
+            </w:r>
+            <w:r>
+              <w:rPr>
+                <w:b/>
+                <w:lang w:val="en-GB"/>
+              </w:rPr>
+              <w:t>Jasmine</w:t>
+            </w:r>
+            <w:r>
+              <w:rPr>
+                <w:lang w:val="en-GB"/>
+              </w:rPr>
+              <w:t xml:space="preserve">, </w:t>
+            </w:r>
+            <w:r>
+              <w:rPr>
+                <w:b/>
+                <w:lang w:val="en-GB"/>
+              </w:rPr>
+              <w:t>JSON</w:t>
             </w:r>
           </w:p>
         </w:tc>
         <w:tc>
           <w:tcPr>
             <w:tcW w:w="3218" w:type="dxa"/>
-            <w:tcBorders/>
+            <w:tcBorders>
+              <w:top w:val="single" w:sz="6" w:space="0" w:color="000001"/>
+              <w:bottom w:val="single" w:sz="6" w:space="0" w:color="000001"/>
+              <w:insideH w:val="single" w:sz="6" w:space="0" w:color="000001"/>
+            </w:tcBorders>
             <w:shd w:fill="auto" w:val="clear"/>
           </w:tcPr>
           <w:p>
@@ -660,7 +842,7 @@
               <w:rPr>
                 <w:lang w:val="en-GB"/>
               </w:rPr>
-              <w:t>SQL, Relational databases, ORM</w:t>
+              <w:t>Learning another language, prototypal languages</w:t>
             </w:r>
           </w:p>
         </w:tc>
@@ -672,7 +854,11 @@
         <w:tc>
           <w:tcPr>
             <w:tcW w:w="2249" w:type="dxa"/>
-            <w:tcBorders/>
+            <w:tcBorders>
+              <w:top w:val="single" w:sz="6" w:space="0" w:color="000001"/>
+              <w:bottom w:val="single" w:sz="6" w:space="0" w:color="000001"/>
+              <w:insideH w:val="single" w:sz="6" w:space="0" w:color="000001"/>
+            </w:tcBorders>
             <w:shd w:fill="auto" w:val="clear"/>
           </w:tcPr>
           <w:p>
@@ -688,15 +874,25 @@
                   <w:rStyle w:val="InternetLink"/>
                   <w:lang w:val="en-GB"/>
                 </w:rPr>
-                <w:t>Thermostat</w:t>
+                <w:t>airb-b</w:t>
               </w:r>
             </w:hyperlink>
+            <w:r>
+              <w:rPr>
+                <w:lang w:val="en-GB"/>
+              </w:rPr>
+              <w:t>*</w:t>
+            </w:r>
           </w:p>
         </w:tc>
         <w:tc>
           <w:tcPr>
             <w:tcW w:w="4019" w:type="dxa"/>
-            <w:tcBorders/>
+            <w:tcBorders>
+              <w:top w:val="single" w:sz="6" w:space="0" w:color="000001"/>
+              <w:bottom w:val="single" w:sz="6" w:space="0" w:color="000001"/>
+              <w:insideH w:val="single" w:sz="6" w:space="0" w:color="000001"/>
+            </w:tcBorders>
             <w:shd w:fill="auto" w:val="clear"/>
           </w:tcPr>
           <w:p>
@@ -710,10 +906,16 @@
             </w:pPr>
             <w:r>
               <w:rPr>
+                <w:lang w:val="en-GB"/>
+              </w:rPr>
+              <w:t xml:space="preserve">Ruby, Sinatra, Jquery, </w:t>
+            </w:r>
+            <w:r>
+              <w:rPr>
                 <w:b/>
                 <w:lang w:val="en-GB"/>
               </w:rPr>
-              <w:t>JavaScript</w:t>
+              <w:t>PostgreSQL</w:t>
             </w:r>
             <w:r>
               <w:rPr>
@@ -726,53 +928,31 @@
                 <w:b/>
                 <w:lang w:val="en-GB"/>
               </w:rPr>
-              <w:t>JQuery</w:t>
-            </w:r>
-            <w:r>
-              <w:rPr>
-                <w:lang w:val="en-GB"/>
-              </w:rPr>
-              <w:t xml:space="preserve">, </w:t>
+              <w:t>DataMapper</w:t>
+            </w:r>
+            <w:r>
+              <w:rPr>
+                <w:lang w:val="en-GB"/>
+              </w:rPr>
+              <w:t xml:space="preserve">, Rspec, Capybara, </w:t>
             </w:r>
             <w:r>
               <w:rPr>
                 <w:b/>
                 <w:lang w:val="en-GB"/>
               </w:rPr>
-              <w:t>AJAX</w:t>
-            </w:r>
-            <w:r>
-              <w:rPr>
-                <w:lang w:val="en-GB"/>
-              </w:rPr>
-              <w:t xml:space="preserve">, </w:t>
-            </w:r>
-            <w:r>
-              <w:rPr>
-                <w:b/>
-                <w:lang w:val="en-GB"/>
-              </w:rPr>
-              <w:t>Jasmine</w:t>
-            </w:r>
-            <w:r>
-              <w:rPr>
-                <w:lang w:val="en-GB"/>
-              </w:rPr>
-              <w:t xml:space="preserve">, </w:t>
-            </w:r>
-            <w:r>
-              <w:rPr>
-                <w:b/>
-                <w:lang w:val="en-GB"/>
-              </w:rPr>
-              <w:t>JSON</w:t>
+              <w:t>Waffle.io</w:t>
             </w:r>
           </w:p>
         </w:tc>
         <w:tc>
           <w:tcPr>
             <w:tcW w:w="3218" w:type="dxa"/>
-            <w:tcBorders/>
+            <w:tcBorders>
+              <w:top w:val="single" w:sz="6" w:space="0" w:color="000001"/>
+              <w:bottom w:val="single" w:sz="6" w:space="0" w:color="000001"/>
+              <w:insideH w:val="single" w:sz="6" w:space="0" w:color="000001"/>
+            </w:tcBorders>
             <w:shd w:fill="auto" w:val="clear"/>
           </w:tcPr>
           <w:p>
@@ -788,7 +968,7 @@
               <w:rPr>
                 <w:lang w:val="en-GB"/>
               </w:rPr>
-              <w:t>Learning another language, prototypal languages</w:t>
+              <w:t>Teamwork</w:t>
             </w:r>
           </w:p>
         </w:tc>
@@ -800,7 +980,11 @@
         <w:tc>
           <w:tcPr>
             <w:tcW w:w="2249" w:type="dxa"/>
-            <w:tcBorders/>
+            <w:tcBorders>
+              <w:top w:val="single" w:sz="6" w:space="0" w:color="000001"/>
+              <w:bottom w:val="single" w:sz="6" w:space="0" w:color="000001"/>
+              <w:insideH w:val="single" w:sz="6" w:space="0" w:color="000001"/>
+            </w:tcBorders>
             <w:shd w:fill="auto" w:val="clear"/>
           </w:tcPr>
           <w:p>
@@ -816,21 +1000,19 @@
                   <w:rStyle w:val="InternetLink"/>
                   <w:lang w:val="en-GB"/>
                 </w:rPr>
-                <w:t>airb-b</w:t>
+                <w:t>News App</w:t>
               </w:r>
             </w:hyperlink>
-            <w:r>
-              <w:rPr>
-                <w:lang w:val="en-GB"/>
-              </w:rPr>
-              <w:t>*</w:t>
-            </w:r>
           </w:p>
         </w:tc>
         <w:tc>
           <w:tcPr>
             <w:tcW w:w="4019" w:type="dxa"/>
-            <w:tcBorders/>
+            <w:tcBorders>
+              <w:top w:val="single" w:sz="6" w:space="0" w:color="000001"/>
+              <w:bottom w:val="single" w:sz="6" w:space="0" w:color="000001"/>
+              <w:insideH w:val="single" w:sz="6" w:space="0" w:color="000001"/>
+            </w:tcBorders>
             <w:shd w:fill="auto" w:val="clear"/>
           </w:tcPr>
           <w:p>
@@ -846,47 +1028,18 @@
               <w:rPr>
                 <w:lang w:val="en-GB"/>
               </w:rPr>
-              <w:t xml:space="preserve">Ruby, Sinatra, Jquery, </w:t>
-            </w:r>
-            <w:r>
-              <w:rPr>
-                <w:b/>
-                <w:lang w:val="en-GB"/>
-              </w:rPr>
-              <w:t>PostgreSQL</w:t>
-            </w:r>
-            <w:r>
-              <w:rPr>
-                <w:lang w:val="en-GB"/>
-              </w:rPr>
-              <w:t xml:space="preserve">, </w:t>
-            </w:r>
-            <w:r>
-              <w:rPr>
-                <w:b/>
-                <w:lang w:val="en-GB"/>
-              </w:rPr>
-              <w:t>DataMapper</w:t>
-            </w:r>
-            <w:r>
-              <w:rPr>
-                <w:lang w:val="en-GB"/>
-              </w:rPr>
-              <w:t xml:space="preserve">, Rspec, Capybara, </w:t>
-            </w:r>
-            <w:r>
-              <w:rPr>
-                <w:b/>
-                <w:lang w:val="en-GB"/>
-              </w:rPr>
-              <w:t>Waffle.io</w:t>
+              <w:t>Javascript</w:t>
             </w:r>
           </w:p>
         </w:tc>
         <w:tc>
           <w:tcPr>
             <w:tcW w:w="3218" w:type="dxa"/>
-            <w:tcBorders/>
+            <w:tcBorders>
+              <w:top w:val="single" w:sz="6" w:space="0" w:color="000001"/>
+              <w:bottom w:val="single" w:sz="6" w:space="0" w:color="000001"/>
+              <w:insideH w:val="single" w:sz="6" w:space="0" w:color="000001"/>
+            </w:tcBorders>
             <w:shd w:fill="auto" w:val="clear"/>
           </w:tcPr>
           <w:p>
@@ -902,7 +1055,7 @@
               <w:rPr>
                 <w:lang w:val="en-GB"/>
               </w:rPr>
-              <w:t>Teamwork</w:t>
+              <w:t>Single Page Apps, The Module Pattern, 3rd party APIs</w:t>
             </w:r>
           </w:p>
         </w:tc>
@@ -914,7 +1067,11 @@
         <w:tc>
           <w:tcPr>
             <w:tcW w:w="2249" w:type="dxa"/>
-            <w:tcBorders/>
+            <w:tcBorders>
+              <w:top w:val="single" w:sz="6" w:space="0" w:color="000001"/>
+              <w:bottom w:val="single" w:sz="6" w:space="0" w:color="000001"/>
+              <w:insideH w:val="single" w:sz="6" w:space="0" w:color="000001"/>
+            </w:tcBorders>
             <w:shd w:fill="auto" w:val="clear"/>
           </w:tcPr>
           <w:p>
@@ -930,7 +1087,7 @@
                   <w:rStyle w:val="InternetLink"/>
                   <w:lang w:val="en-GB"/>
                 </w:rPr>
-                <w:t>News App</w:t>
+                <w:t>Kelp</w:t>
               </w:r>
             </w:hyperlink>
           </w:p>
@@ -938,7 +1095,11 @@
         <w:tc>
           <w:tcPr>
             <w:tcW w:w="4019" w:type="dxa"/>
-            <w:tcBorders/>
+            <w:tcBorders>
+              <w:top w:val="single" w:sz="6" w:space="0" w:color="000001"/>
+              <w:bottom w:val="single" w:sz="6" w:space="0" w:color="000001"/>
+              <w:insideH w:val="single" w:sz="6" w:space="0" w:color="000001"/>
+            </w:tcBorders>
             <w:shd w:fill="auto" w:val="clear"/>
           </w:tcPr>
           <w:p>
@@ -954,14 +1115,38 @@
               <w:rPr>
                 <w:lang w:val="en-GB"/>
               </w:rPr>
-              <w:t>Javascript</w:t>
+              <w:t xml:space="preserve">Ruby, </w:t>
+            </w:r>
+            <w:r>
+              <w:rPr>
+                <w:b/>
+                <w:lang w:val="en-GB"/>
+              </w:rPr>
+              <w:t>Rails</w:t>
+            </w:r>
+            <w:r>
+              <w:rPr>
+                <w:lang w:val="en-GB"/>
+              </w:rPr>
+              <w:t xml:space="preserve">, PostgreSQL, </w:t>
+            </w:r>
+            <w:r>
+              <w:rPr>
+                <w:b/>
+                <w:lang w:val="en-GB"/>
+              </w:rPr>
+              <w:t>ActiveRecord</w:t>
             </w:r>
           </w:p>
         </w:tc>
         <w:tc>
           <w:tcPr>
             <w:tcW w:w="3218" w:type="dxa"/>
-            <w:tcBorders/>
+            <w:tcBorders>
+              <w:top w:val="single" w:sz="6" w:space="0" w:color="000001"/>
+              <w:bottom w:val="single" w:sz="6" w:space="0" w:color="000001"/>
+              <w:insideH w:val="single" w:sz="6" w:space="0" w:color="000001"/>
+            </w:tcBorders>
             <w:shd w:fill="auto" w:val="clear"/>
           </w:tcPr>
           <w:p>
@@ -977,7 +1162,7 @@
               <w:rPr>
                 <w:lang w:val="en-GB"/>
               </w:rPr>
-              <w:t>Single Page Apps, The Module Pattern, 3rd party APIs</w:t>
+              <w:t>MVC</w:t>
             </w:r>
           </w:p>
         </w:tc>
@@ -989,7 +1174,11 @@
         <w:tc>
           <w:tcPr>
             <w:tcW w:w="2249" w:type="dxa"/>
-            <w:tcBorders/>
+            <w:tcBorders>
+              <w:top w:val="single" w:sz="6" w:space="0" w:color="000001"/>
+              <w:bottom w:val="single" w:sz="6" w:space="0" w:color="000001"/>
+              <w:insideH w:val="single" w:sz="6" w:space="0" w:color="000001"/>
+            </w:tcBorders>
             <w:shd w:fill="auto" w:val="clear"/>
           </w:tcPr>
           <w:p>
@@ -1005,15 +1194,25 @@
                   <w:rStyle w:val="InternetLink"/>
                   <w:lang w:val="en-GB"/>
                 </w:rPr>
-                <w:t>Kelp</w:t>
+                <w:t>To Do</w:t>
               </w:r>
             </w:hyperlink>
+            <w:r>
+              <w:rPr>
+                <w:lang w:val="en-GB"/>
+              </w:rPr>
+              <w:t>*</w:t>
+            </w:r>
           </w:p>
         </w:tc>
         <w:tc>
           <w:tcPr>
             <w:tcW w:w="4019" w:type="dxa"/>
-            <w:tcBorders/>
+            <w:tcBorders>
+              <w:top w:val="single" w:sz="6" w:space="0" w:color="000001"/>
+              <w:bottom w:val="single" w:sz="6" w:space="0" w:color="000001"/>
+              <w:insideH w:val="single" w:sz="6" w:space="0" w:color="000001"/>
+            </w:tcBorders>
             <w:shd w:fill="auto" w:val="clear"/>
           </w:tcPr>
           <w:p>
@@ -1027,36 +1226,105 @@
             </w:pPr>
             <w:r>
               <w:rPr>
-                <w:lang w:val="en-GB"/>
-              </w:rPr>
-              <w:t xml:space="preserve">Ruby, </w:t>
-            </w:r>
-            <w:r>
-              <w:rPr>
                 <w:b/>
                 <w:lang w:val="en-GB"/>
               </w:rPr>
-              <w:t>Rails</w:t>
-            </w:r>
-            <w:r>
-              <w:rPr>
-                <w:lang w:val="en-GB"/>
-              </w:rPr>
-              <w:t xml:space="preserve">, PostgreSQL, </w:t>
+              <w:t>MongoDB</w:t>
+            </w:r>
+            <w:r>
+              <w:rPr>
+                <w:lang w:val="en-GB"/>
+              </w:rPr>
+              <w:t xml:space="preserve">, </w:t>
             </w:r>
             <w:r>
               <w:rPr>
                 <w:b/>
                 <w:lang w:val="en-GB"/>
               </w:rPr>
-              <w:t>ActiveRecord</w:t>
+              <w:t>Mongoose</w:t>
+            </w:r>
+            <w:r>
+              <w:rPr>
+                <w:lang w:val="en-GB"/>
+              </w:rPr>
+              <w:t xml:space="preserve">, </w:t>
+            </w:r>
+            <w:r>
+              <w:rPr>
+                <w:b/>
+                <w:lang w:val="en-GB"/>
+              </w:rPr>
+              <w:t>Express</w:t>
+            </w:r>
+            <w:r>
+              <w:rPr>
+                <w:lang w:val="en-GB"/>
+              </w:rPr>
+              <w:t xml:space="preserve">, </w:t>
+            </w:r>
+            <w:r>
+              <w:rPr>
+                <w:b/>
+                <w:lang w:val="en-GB"/>
+              </w:rPr>
+              <w:t>Angular</w:t>
+            </w:r>
+            <w:r>
+              <w:rPr>
+                <w:lang w:val="en-GB"/>
+              </w:rPr>
+              <w:t xml:space="preserve">, </w:t>
+            </w:r>
+            <w:r>
+              <w:rPr>
+                <w:b/>
+                <w:lang w:val="en-GB"/>
+              </w:rPr>
+              <w:t>Node.js</w:t>
+            </w:r>
+            <w:r>
+              <w:rPr>
+                <w:lang w:val="en-GB"/>
+              </w:rPr>
+              <w:t xml:space="preserve">, </w:t>
+            </w:r>
+            <w:r>
+              <w:rPr>
+                <w:b/>
+                <w:lang w:val="en-GB"/>
+              </w:rPr>
+              <w:t>Mocha</w:t>
+            </w:r>
+            <w:r>
+              <w:rPr>
+                <w:lang w:val="en-GB"/>
+              </w:rPr>
+              <w:t xml:space="preserve">, </w:t>
+            </w:r>
+            <w:r>
+              <w:rPr>
+                <w:b/>
+                <w:lang w:val="en-GB"/>
+              </w:rPr>
+              <w:t>Zombie.js</w:t>
+            </w:r>
+            <w:r>
+              <w:rPr>
+                <w:lang w:val="en-GB"/>
+              </w:rPr>
+              <w:t>, Waffle.io</w:t>
             </w:r>
           </w:p>
         </w:tc>
         <w:tc>
           <w:tcPr>
             <w:tcW w:w="3218" w:type="dxa"/>
-            <w:tcBorders/>
+            <w:tcBorders>
+              <w:top w:val="single" w:sz="6" w:space="0" w:color="000001"/>
+              <w:bottom w:val="single" w:sz="6" w:space="0" w:color="000001"/>
+              <w:insideH w:val="single" w:sz="6" w:space="0" w:color="000001"/>
+            </w:tcBorders>
             <w:shd w:fill="auto" w:val="clear"/>
           </w:tcPr>
           <w:p>
@@ -1072,7 +1340,7 @@
               <w:rPr>
                 <w:lang w:val="en-GB"/>
               </w:rPr>
-              <w:t>MVC</w:t>
+              <w:t>Non-relational databses, Front-end MVC</w:t>
             </w:r>
           </w:p>
         </w:tc>
@@ -1084,7 +1352,11 @@
         <w:tc>
           <w:tcPr>
             <w:tcW w:w="2249" w:type="dxa"/>
-            <w:tcBorders/>
+            <w:tcBorders>
+              <w:top w:val="single" w:sz="6" w:space="0" w:color="000001"/>
+              <w:bottom w:val="single" w:sz="6" w:space="0" w:color="000001"/>
+              <w:insideH w:val="single" w:sz="6" w:space="0" w:color="000001"/>
+            </w:tcBorders>
             <w:shd w:fill="auto" w:val="clear"/>
           </w:tcPr>
           <w:p>
@@ -1100,7 +1372,7 @@
                   <w:rStyle w:val="InternetLink"/>
                   <w:lang w:val="en-GB"/>
                 </w:rPr>
-                <w:t>To Do</w:t>
+                <w:t>Music Mates</w:t>
               </w:r>
             </w:hyperlink>
             <w:r>
@@ -1114,7 +1386,11 @@
         <w:tc>
           <w:tcPr>
             <w:tcW w:w="4019" w:type="dxa"/>
-            <w:tcBorders/>
+            <w:tcBorders>
+              <w:top w:val="single" w:sz="6" w:space="0" w:color="000001"/>
+              <w:bottom w:val="single" w:sz="6" w:space="0" w:color="000001"/>
+              <w:insideH w:val="single" w:sz="6" w:space="0" w:color="000001"/>
+            </w:tcBorders>
             <w:shd w:fill="auto" w:val="clear"/>
           </w:tcPr>
           <w:p>
@@ -1131,85 +1407,20 @@
                 <w:b/>
                 <w:lang w:val="en-GB"/>
               </w:rPr>
-              <w:t>MongoDB</w:t>
-            </w:r>
-            <w:r>
-              <w:rPr>
-                <w:lang w:val="en-GB"/>
-              </w:rPr>
-              <w:t xml:space="preserve">, </w:t>
+              <w:t>Meteor.js</w:t>
+            </w:r>
+            <w:r>
+              <w:rPr>
+                <w:lang w:val="en-GB"/>
+              </w:rPr>
+              <w:t xml:space="preserve">, MongoDB, Mocha, </w:t>
             </w:r>
             <w:r>
               <w:rPr>
                 <w:b/>
                 <w:lang w:val="en-GB"/>
               </w:rPr>
-              <w:t>Mongoose</w:t>
-            </w:r>
-            <w:r>
-              <w:rPr>
-                <w:lang w:val="en-GB"/>
-              </w:rPr>
-              <w:t xml:space="preserve">, </w:t>
-            </w:r>
-            <w:r>
-              <w:rPr>
-                <w:b/>
-                <w:lang w:val="en-GB"/>
-              </w:rPr>
-              <w:t>Express</w:t>
-            </w:r>
-            <w:r>
-              <w:rPr>
-                <w:lang w:val="en-GB"/>
-              </w:rPr>
-              <w:t xml:space="preserve">, </w:t>
-            </w:r>
-            <w:r>
-              <w:rPr>
-                <w:b/>
-                <w:lang w:val="en-GB"/>
-              </w:rPr>
-              <w:t>Angular</w:t>
-            </w:r>
-            <w:r>
-              <w:rPr>
-                <w:lang w:val="en-GB"/>
-              </w:rPr>
-              <w:t xml:space="preserve">, </w:t>
-            </w:r>
-            <w:r>
-              <w:rPr>
-                <w:b/>
-                <w:lang w:val="en-GB"/>
-              </w:rPr>
-              <w:t>Node.js</w:t>
-            </w:r>
-            <w:r>
-              <w:rPr>
-                <w:lang w:val="en-GB"/>
-              </w:rPr>
-              <w:t xml:space="preserve">, </w:t>
-            </w:r>
-            <w:r>
-              <w:rPr>
-                <w:b/>
-                <w:lang w:val="en-GB"/>
-              </w:rPr>
-              <w:t>Mocha</w:t>
-            </w:r>
-            <w:r>
-              <w:rPr>
-                <w:lang w:val="en-GB"/>
-              </w:rPr>
-              <w:t xml:space="preserve">, </w:t>
-            </w:r>
-            <w:r>
-              <w:rPr>
-                <w:b/>
-                <w:lang w:val="en-GB"/>
-              </w:rPr>
-              <w:t>Zombie.js</w:t>
+              <w:t>Chimp</w:t>
             </w:r>
             <w:r>
               <w:rPr>
@@ -1222,7 +1433,11 @@
         <w:tc>
           <w:tcPr>
             <w:tcW w:w="3218" w:type="dxa"/>
-            <w:tcBorders/>
+            <w:tcBorders>
+              <w:top w:val="single" w:sz="6" w:space="0" w:color="000001"/>
+              <w:bottom w:val="single" w:sz="6" w:space="0" w:color="000001"/>
+              <w:insideH w:val="single" w:sz="6" w:space="0" w:color="000001"/>
+            </w:tcBorders>
             <w:shd w:fill="auto" w:val="clear"/>
           </w:tcPr>
           <w:p>
@@ -1238,107 +1453,6 @@
               <w:rPr>
                 <w:lang w:val="en-GB"/>
               </w:rPr>
-              <w:t>Non-relational databses, Front-end MVC</w:t>
-            </w:r>
-          </w:p>
-        </w:tc>
-      </w:tr>
-      <w:tr>
-        <w:trPr>
-          <w:cantSplit w:val="true"/>
-        </w:trPr>
-        <w:tc>
-          <w:tcPr>
-            <w:tcW w:w="2249" w:type="dxa"/>
-            <w:tcBorders/>
-            <w:shd w:fill="auto" w:val="clear"/>
-          </w:tcPr>
-          <w:p>
-            <w:pPr>
-              <w:pStyle w:val="Compact"/>
-              <w:spacing w:before="36" w:after="36"/>
-              <w:jc w:val="left"/>
-              <w:rPr/>
-            </w:pPr>
-            <w:hyperlink r:id="rId15">
-              <w:r>
-                <w:rPr>
-                  <w:rStyle w:val="InternetLink"/>
-                  <w:lang w:val="en-GB"/>
-                </w:rPr>
-                <w:t>Music Mates</w:t>
-              </w:r>
-            </w:hyperlink>
-            <w:r>
-              <w:rPr>
-                <w:lang w:val="en-GB"/>
-              </w:rPr>
-              <w:t>*</w:t>
-            </w:r>
-          </w:p>
-        </w:tc>
-        <w:tc>
-          <w:tcPr>
-            <w:tcW w:w="4019" w:type="dxa"/>
-            <w:tcBorders/>
-            <w:shd w:fill="auto" w:val="clear"/>
-          </w:tcPr>
-          <w:p>
-            <w:pPr>
-              <w:pStyle w:val="Compact"/>
-              <w:spacing w:before="36" w:after="36"/>
-              <w:jc w:val="left"/>
-              <w:rPr>
-                <w:lang w:val="en-GB"/>
-              </w:rPr>
-            </w:pPr>
-            <w:r>
-              <w:rPr>
-                <w:b/>
-                <w:lang w:val="en-GB"/>
-              </w:rPr>
-              <w:t>Meteor.js</w:t>
-            </w:r>
-            <w:r>
-              <w:rPr>
-                <w:lang w:val="en-GB"/>
-              </w:rPr>
-              <w:t xml:space="preserve">, MongoDB, Mocha, </w:t>
-            </w:r>
-            <w:r>
-              <w:rPr>
-                <w:b/>
-                <w:lang w:val="en-GB"/>
-              </w:rPr>
-              <w:t>Chimp</w:t>
-            </w:r>
-            <w:r>
-              <w:rPr>
-                <w:lang w:val="en-GB"/>
-              </w:rPr>
-              <w:t>, Waffle.io</w:t>
-            </w:r>
-          </w:p>
-        </w:tc>
-        <w:tc>
-          <w:tcPr>
-            <w:tcW w:w="3218" w:type="dxa"/>
-            <w:tcBorders/>
-            <w:shd w:fill="auto" w:val="clear"/>
-          </w:tcPr>
-          <w:p>
-            <w:pPr>
-              <w:pStyle w:val="Compact"/>
-              <w:spacing w:before="36" w:after="36"/>
-              <w:jc w:val="left"/>
-              <w:rPr>
-                <w:lang w:val="en-GB"/>
-              </w:rPr>
-            </w:pPr>
-            <w:r>
-              <w:rPr>
-                <w:lang w:val="en-GB"/>
-              </w:rPr>
               <w:t>Project management</w:t>
             </w:r>
           </w:p>
@@ -1368,86 +1482,112 @@
           <w:lang w:val="en-GB"/>
         </w:rPr>
       </w:pPr>
-      <w:bookmarkStart w:id="6" w:name="self-learning"/>
+      <w:bookmarkStart w:id="5" w:name="self-learning"/>
+      <w:bookmarkEnd w:id="5"/>
+      <w:r>
+        <w:rPr>
+          <w:lang w:val="en-GB"/>
+        </w:rPr>
+        <w:t>Self-learning</w:t>
+      </w:r>
+    </w:p>
+    <w:p>
+      <w:pPr>
+        <w:pStyle w:val="FirstParagraph"/>
+        <w:rPr/>
+      </w:pPr>
+      <w:r>
+        <w:rPr>
+          <w:lang w:val="en-GB"/>
+        </w:rPr>
+        <w:t>I have taken many online courses since September 2015, on topics such as: Ruby, Rails, Python, HTML, CSS, JavaScript, PHP, SQL, R and Git. For a full lis</w:t>
+      </w:r>
+      <w:r>
+        <w:rPr>
+          <w:lang w:val="en-GB"/>
+        </w:rPr>
+        <w:t xml:space="preserve">t see </w:t>
+      </w:r>
+      <w:hyperlink r:id="rId15">
+        <w:r>
+          <w:rPr>
+            <w:rStyle w:val="InternetLink"/>
+            <w:lang w:val="en-GB"/>
+          </w:rPr>
+          <w:t>https://github.com/Tomy8s/cv/blob/master/self-learning.md</w:t>
+        </w:r>
+      </w:hyperlink>
+      <w:r>
+        <w:rPr>
+          <w:lang w:val="en-GB"/>
+        </w:rPr>
+        <w:t xml:space="preserve">. </w:t>
+      </w:r>
+    </w:p>
+    <w:p>
+      <w:pPr>
+        <w:pStyle w:val="Heading2"/>
+        <w:rPr>
+          <w:lang w:val="en-GB"/>
+        </w:rPr>
+      </w:pPr>
+      <w:bookmarkStart w:id="6" w:name="formal-education"/>
       <w:bookmarkEnd w:id="6"/>
       <w:r>
         <w:rPr>
           <w:lang w:val="en-GB"/>
         </w:rPr>
-        <w:t>Self-learning</w:t>
+        <w:t>Formal Education</w:t>
+      </w:r>
+    </w:p>
+    <w:p>
+      <w:pPr>
+        <w:pStyle w:val="Heading3"/>
+        <w:rPr>
+          <w:lang w:val="en-GB"/>
+        </w:rPr>
+      </w:pPr>
+      <w:bookmarkStart w:id="7" w:name="privet-language-school-kaliningrad-russia-aug-2012-and-aug-2014"/>
+      <w:bookmarkEnd w:id="7"/>
+      <w:r>
+        <w:rPr>
+          <w:lang w:val="en-GB"/>
+        </w:rPr>
+        <w:t>Privet Language School, Kaliningrad, Russia (Aug 2012 and Aug 2014)</w:t>
       </w:r>
     </w:p>
     <w:p>
       <w:pPr>
         <w:pStyle w:val="FirstParagraph"/>
-        <w:rPr/>
-      </w:pPr>
-      <w:r>
-        <w:rPr>
-          <w:lang w:val="en-GB"/>
-        </w:rPr>
-        <w:t xml:space="preserve">I have taken many online courses since September 2015, on topics such as: Ruby, Rails, Python, HTML, CSS, JavaScript, PHP, SQL, R and Git. For a full list </w:t>
-      </w:r>
-      <w:hyperlink r:id="rId16">
-        <w:r>
-          <w:rPr>
-            <w:rStyle w:val="InternetLink"/>
-            <w:lang w:val="en-GB"/>
-          </w:rPr>
-          <w:t>click here</w:t>
-        </w:r>
-      </w:hyperlink>
-      <w:r>
-        <w:rPr>
-          <w:lang w:val="en-GB"/>
-        </w:rPr>
-        <w:t>.</w:t>
-      </w:r>
-    </w:p>
-    <w:p>
-      <w:pPr>
-        <w:pStyle w:val="Heading2"/>
-        <w:rPr>
-          <w:lang w:val="en-GB"/>
-        </w:rPr>
-      </w:pPr>
-      <w:bookmarkStart w:id="7" w:name="formal-education"/>
-      <w:bookmarkEnd w:id="7"/>
-      <w:r>
-        <w:rPr>
-          <w:lang w:val="en-GB"/>
-        </w:rPr>
-        <w:t>Formal Education</w:t>
+        <w:rPr>
+          <w:lang w:val="en-GB"/>
+        </w:rPr>
+      </w:pPr>
+      <w:r>
+        <w:rPr>
+          <w:lang w:val="en-GB"/>
+        </w:rPr>
+        <w:t>2 x 3-week Russian language courses</w:t>
       </w:r>
     </w:p>
     <w:p>
       <w:pPr>
         <w:pStyle w:val="Heading3"/>
-        <w:rPr>
-          <w:lang w:val="en-GB"/>
-        </w:rPr>
-      </w:pPr>
-      <w:bookmarkStart w:id="8" w:name="privet-language-school-kaliningrad-russia-aug-2012-and-aug-2014"/>
-      <w:bookmarkEnd w:id="8"/>
-      <w:r>
-        <w:rPr>
-          <w:lang w:val="en-GB"/>
-        </w:rPr>
-        <w:t>Privet Language School, Kaliningrad, Russia (Aug 2012 and Aug 2014)</w:t>
+        <w:rPr/>
+      </w:pPr>
+      <w:r>
+        <w:rPr/>
+        <w:t>The Open University (2012)</w:t>
       </w:r>
     </w:p>
     <w:p>
       <w:pPr>
         <w:pStyle w:val="FirstParagraph"/>
-        <w:rPr>
-          <w:lang w:val="en-GB"/>
-        </w:rPr>
-      </w:pPr>
-      <w:r>
-        <w:rPr>
-          <w:lang w:val="en-GB"/>
-        </w:rPr>
-        <w:t>2 x 3-week Russian language courses</w:t>
+        <w:rPr/>
+      </w:pPr>
+      <w:r>
+        <w:rPr/>
+        <w:t>MST121 Using Mathematics (Pass)</w:t>
       </w:r>
     </w:p>
     <w:p>
@@ -1457,53 +1597,21 @@
       </w:pPr>
       <w:r>
         <w:rPr/>
-        <w:t>The Open University (2012)</w:t>
+        <w:t>Campbell College, Valencia, Spain (2010)</w:t>
       </w:r>
     </w:p>
     <w:p>
       <w:pPr>
         <w:pStyle w:val="FirstParagraph"/>
-        <w:rPr/>
-      </w:pPr>
-      <w:r>
-        <w:rPr/>
-        <w:t>MST121 Using Mathematics (Pass)</w:t>
-      </w:r>
-    </w:p>
-    <w:p>
-      <w:pPr>
-        <w:pStyle w:val="Heading3"/>
-        <w:rPr/>
-      </w:pPr>
-      <w:r>
-        <w:rPr/>
-        <w:t>Campbell College, Valencia, Spain (2010)</w:t>
-      </w:r>
-    </w:p>
-    <w:p>
-      <w:pPr>
-        <w:pStyle w:val="FirstParagraph"/>
-        <w:rPr>
-          <w:lang w:val="en-GB"/>
-        </w:rPr>
-      </w:pPr>
-      <w:r>
-        <w:rPr>
-          <w:lang w:val="en-GB"/>
-        </w:rPr>
-        <w:t>Cambridge Universit</w:t>
-      </w:r>
-      <w:r>
-        <w:rPr>
-          <w:lang w:val="en-GB"/>
-        </w:rPr>
-        <w:t>y</w:t>
-      </w:r>
-      <w:r>
-        <w:rPr>
-          <w:lang w:val="en-GB"/>
-        </w:rPr>
-        <w:t xml:space="preserve"> Certificate in English Language Teaching to Adults (Pass)</w:t>
+        <w:rPr>
+          <w:lang w:val="en-GB"/>
+        </w:rPr>
+      </w:pPr>
+      <w:r>
+        <w:rPr>
+          <w:lang w:val="en-GB"/>
+        </w:rPr>
+        <w:t>Cambridge University Certificate in English Language Teaching to Adults (Pass)</w:t>
       </w:r>
     </w:p>
     <w:p>
@@ -1615,256 +1723,256 @@
           <w:lang w:val="en-GB"/>
         </w:rPr>
       </w:pPr>
-      <w:bookmarkStart w:id="9" w:name="work-experience"/>
+      <w:bookmarkStart w:id="8" w:name="work-experience"/>
+      <w:bookmarkEnd w:id="8"/>
+      <w:r>
+        <w:rPr>
+          <w:lang w:val="en-GB"/>
+        </w:rPr>
+        <w:t>Work Experience</w:t>
+      </w:r>
+    </w:p>
+    <w:p>
+      <w:pPr>
+        <w:pStyle w:val="Heading3"/>
+        <w:rPr>
+          <w:lang w:val="en-GB"/>
+        </w:rPr>
+      </w:pPr>
+      <w:bookmarkStart w:id="9" w:name="as-a-teacher-of-english-as-a-foreign-language"/>
       <w:bookmarkEnd w:id="9"/>
       <w:r>
         <w:rPr>
           <w:lang w:val="en-GB"/>
         </w:rPr>
-        <w:t>Work Experience</w:t>
+        <w:t xml:space="preserve">– </w:t>
+      </w:r>
+      <w:r>
+        <w:rPr>
+          <w:lang w:val="en-GB"/>
+        </w:rPr>
+        <w:t>as a teacher of English as a foreign language</w:t>
+      </w:r>
+    </w:p>
+    <w:p>
+      <w:pPr>
+        <w:pStyle w:val="Heading4"/>
+        <w:rPr>
+          <w:lang w:val="en-GB"/>
+        </w:rPr>
+      </w:pPr>
+      <w:bookmarkStart w:id="10" w:name="kaplan-international-brighton-uk-jul-2016"/>
+      <w:bookmarkEnd w:id="10"/>
+      <w:r>
+        <w:rPr>
+          <w:lang w:val="en-GB"/>
+        </w:rPr>
+        <w:t>Kaplan International, Brighton, UK (Jul 2016)</w:t>
+      </w:r>
+    </w:p>
+    <w:p>
+      <w:pPr>
+        <w:pStyle w:val="FirstParagraph"/>
+        <w:rPr>
+          <w:lang w:val="en-GB"/>
+        </w:rPr>
+      </w:pPr>
+      <w:r>
+        <w:rPr>
+          <w:lang w:val="en-GB"/>
+        </w:rPr>
+        <w:t>Preparation of lessons, teaching and assessment of students aged 12 – 17 , supervision at all times, participation and preparation of non-academic activities.</w:t>
+      </w:r>
+    </w:p>
+    <w:p>
+      <w:pPr>
+        <w:pStyle w:val="Heading4"/>
+        <w:rPr/>
+      </w:pPr>
+      <w:r>
+        <w:rPr/>
+        <w:t>Royal Spa English, Tunbridge Wells, UK (Jun 2016-Jul 2016)</w:t>
+      </w:r>
+    </w:p>
+    <w:p>
+      <w:pPr>
+        <w:pStyle w:val="FirstParagraph"/>
+        <w:rPr>
+          <w:lang w:val="en-GB"/>
+        </w:rPr>
+      </w:pPr>
+      <w:r>
+        <w:rPr>
+          <w:lang w:val="en-GB"/>
+        </w:rPr>
+        <w:t>Preparation of lessons, teaching and assessment of students of different nationalities aged 14-17. Supervision of extra-curricular activities.</w:t>
+      </w:r>
+    </w:p>
+    <w:p>
+      <w:pPr>
+        <w:pStyle w:val="Heading4"/>
+        <w:rPr/>
+      </w:pPr>
+      <w:r>
+        <w:rPr/>
+        <w:t xml:space="preserve"> </w:t>
+      </w:r>
+      <w:r>
+        <w:rPr/>
+        <w:t>Cambridge Education and training, Nizhnevartovsk, Russia (Sep 2011-May 2016)</w:t>
+      </w:r>
+    </w:p>
+    <w:p>
+      <w:pPr>
+        <w:pStyle w:val="FirstParagraph"/>
+        <w:rPr>
+          <w:lang w:val="en-GB"/>
+        </w:rPr>
+      </w:pPr>
+      <w:r>
+        <w:rPr>
+          <w:lang w:val="en-GB"/>
+        </w:rPr>
+        <w:t>Preparation of lessons, teaching and assessment of students aged 10 – adult with beginner to advanced English.</w:t>
+      </w:r>
+    </w:p>
+    <w:p>
+      <w:pPr>
+        <w:pStyle w:val="Heading4"/>
+        <w:rPr/>
+      </w:pPr>
+      <w:r>
+        <w:rPr/>
+        <w:t>Bell Academy, Bedgebury, UK (May 2012-Jul 2012)</w:t>
+      </w:r>
+    </w:p>
+    <w:p>
+      <w:pPr>
+        <w:pStyle w:val="FirstParagraph"/>
+        <w:rPr>
+          <w:lang w:val="en-GB"/>
+        </w:rPr>
+      </w:pPr>
+      <w:r>
+        <w:rPr>
+          <w:lang w:val="en-GB"/>
+        </w:rPr>
+        <w:t>Preparation of lessons, teaching and assessment of students aged 12 – 17 with beginner to advanced English, supervision at all times, participation and preparation of non-academic activities.</w:t>
+      </w:r>
+    </w:p>
+    <w:p>
+      <w:pPr>
+        <w:pStyle w:val="Heading4"/>
+        <w:rPr/>
+      </w:pPr>
+      <w:r>
+        <w:rPr/>
+        <w:t>British Study Centres, Ardingly, UK (Jun 2011-Aug 2011)</w:t>
+      </w:r>
+    </w:p>
+    <w:p>
+      <w:pPr>
+        <w:pStyle w:val="FirstParagraph"/>
+        <w:rPr>
+          <w:lang w:val="en-GB"/>
+        </w:rPr>
+      </w:pPr>
+      <w:r>
+        <w:rPr>
+          <w:lang w:val="en-GB"/>
+        </w:rPr>
+        <w:t>Preparation of lessons, teaching and assessment of students aged 12 – 17 with beginner to advanced English, supervision at all times, participation and preparation of non-academic activities.</w:t>
       </w:r>
     </w:p>
     <w:p>
       <w:pPr>
         <w:pStyle w:val="Heading3"/>
-        <w:rPr>
-          <w:lang w:val="en-GB"/>
-        </w:rPr>
-      </w:pPr>
-      <w:bookmarkStart w:id="10" w:name="as-a-teacher-of-english-as-a-foreign-language"/>
-      <w:bookmarkEnd w:id="10"/>
-      <w:r>
-        <w:rPr>
-          <w:lang w:val="en-GB"/>
-        </w:rPr>
+        <w:rPr/>
+      </w:pPr>
+      <w:r>
+        <w:rPr/>
         <w:t xml:space="preserve">– </w:t>
       </w:r>
       <w:r>
-        <w:rPr>
-          <w:lang w:val="en-GB"/>
-        </w:rPr>
-        <w:t>as a teacher of English as a foreign language</w:t>
+        <w:rPr/>
+        <w:t>as a reservations executive</w:t>
       </w:r>
     </w:p>
     <w:p>
       <w:pPr>
         <w:pStyle w:val="Heading4"/>
-        <w:rPr>
-          <w:lang w:val="en-GB"/>
-        </w:rPr>
-      </w:pPr>
-      <w:bookmarkStart w:id="11" w:name="kaplan-international-brighton-uk-jul-2016"/>
+        <w:rPr/>
+      </w:pPr>
+      <w:r>
+        <w:rPr/>
+        <w:t>TUI, Chamonix, France (Oct 2010-Apr 2011)</w:t>
+      </w:r>
+    </w:p>
+    <w:p>
+      <w:pPr>
+        <w:pStyle w:val="FirstParagraph"/>
+        <w:rPr>
+          <w:lang w:val="en-GB"/>
+        </w:rPr>
+      </w:pPr>
+      <w:r>
+        <w:rPr>
+          <w:lang w:val="en-GB"/>
+        </w:rPr>
+        <w:t>Coordination of communication, in English and French, between UK and Ireland-based agents and accommodation providers in the Alps and Pyrenees.</w:t>
+      </w:r>
+    </w:p>
+    <w:p>
+      <w:pPr>
+        <w:pStyle w:val="Heading3"/>
+        <w:rPr/>
+      </w:pPr>
+      <w:r>
+        <w:rPr/>
+        <w:t xml:space="preserve"> – </w:t>
+      </w:r>
+      <w:r>
+        <w:rPr/>
+        <w:t>as a shop assistant</w:t>
+      </w:r>
+    </w:p>
+    <w:p>
+      <w:pPr>
+        <w:pStyle w:val="Heading4"/>
+        <w:rPr/>
+      </w:pPr>
+      <w:r>
+        <w:rPr/>
+        <w:t xml:space="preserve"> </w:t>
+      </w:r>
+      <w:r>
+        <w:rPr/>
+        <w:t>Anthonioz Ski, Samoëns, France (Jan-Apr 2009)</w:t>
+      </w:r>
+    </w:p>
+    <w:p>
+      <w:pPr>
+        <w:pStyle w:val="FirstParagraph"/>
+        <w:rPr>
+          <w:lang w:val="en-GB"/>
+        </w:rPr>
+      </w:pPr>
+      <w:r>
+        <w:rPr>
+          <w:lang w:val="en-GB"/>
+        </w:rPr>
+        <w:t>Providing customers of various nationalities with help and advice when buying skiing equipment and accessories. French was the working language and the most common language spoken with clients.</w:t>
+      </w:r>
+    </w:p>
+    <w:p>
+      <w:pPr>
+        <w:pStyle w:val="Heading2"/>
+        <w:rPr>
+          <w:lang w:val="en-GB"/>
+        </w:rPr>
+      </w:pPr>
+      <w:bookmarkStart w:id="11" w:name="languages"/>
       <w:bookmarkEnd w:id="11"/>
-      <w:r>
-        <w:rPr>
-          <w:lang w:val="en-GB"/>
-        </w:rPr>
-        <w:t>Kaplan International, Brighton, UK (Jul 2016)</w:t>
-      </w:r>
-    </w:p>
-    <w:p>
-      <w:pPr>
-        <w:pStyle w:val="FirstParagraph"/>
-        <w:rPr>
-          <w:lang w:val="en-GB"/>
-        </w:rPr>
-      </w:pPr>
-      <w:r>
-        <w:rPr>
-          <w:lang w:val="en-GB"/>
-        </w:rPr>
-        <w:t>Preparation of lessons, teaching and assessment of students aged 12 – 17 , supervision at all times, participation and preparation of non-academic activities.</w:t>
-      </w:r>
-    </w:p>
-    <w:p>
-      <w:pPr>
-        <w:pStyle w:val="Heading4"/>
-        <w:rPr/>
-      </w:pPr>
-      <w:r>
-        <w:rPr/>
-        <w:t>Royal Spa English, Tunbridge Wells, UK (Jun 2016-Jul 2016)</w:t>
-      </w:r>
-    </w:p>
-    <w:p>
-      <w:pPr>
-        <w:pStyle w:val="FirstParagraph"/>
-        <w:rPr>
-          <w:lang w:val="en-GB"/>
-        </w:rPr>
-      </w:pPr>
-      <w:r>
-        <w:rPr>
-          <w:lang w:val="en-GB"/>
-        </w:rPr>
-        <w:t>Preparation of lessons, teaching and assessment of students of different nationalities aged 14-17. Supervision of extra-curricular activities.</w:t>
-      </w:r>
-    </w:p>
-    <w:p>
-      <w:pPr>
-        <w:pStyle w:val="Heading4"/>
-        <w:rPr/>
-      </w:pPr>
-      <w:r>
-        <w:rPr/>
-        <w:t xml:space="preserve"> </w:t>
-      </w:r>
-      <w:r>
-        <w:rPr/>
-        <w:t>Cambridge Education and training, Nizhnevartovsk, Russia (Sep 2011-May 2016)</w:t>
-      </w:r>
-    </w:p>
-    <w:p>
-      <w:pPr>
-        <w:pStyle w:val="FirstParagraph"/>
-        <w:rPr>
-          <w:lang w:val="en-GB"/>
-        </w:rPr>
-      </w:pPr>
-      <w:r>
-        <w:rPr>
-          <w:lang w:val="en-GB"/>
-        </w:rPr>
-        <w:t>Preparation of lessons, teaching and assessment of students aged 10 – adult with beginner to advanced English.</w:t>
-      </w:r>
-    </w:p>
-    <w:p>
-      <w:pPr>
-        <w:pStyle w:val="Heading4"/>
-        <w:rPr/>
-      </w:pPr>
-      <w:r>
-        <w:rPr/>
-        <w:t>Bell Academy, Bedgebury, UK (May 2012-Jul 2012)</w:t>
-      </w:r>
-    </w:p>
-    <w:p>
-      <w:pPr>
-        <w:pStyle w:val="FirstParagraph"/>
-        <w:rPr>
-          <w:lang w:val="en-GB"/>
-        </w:rPr>
-      </w:pPr>
-      <w:r>
-        <w:rPr>
-          <w:lang w:val="en-GB"/>
-        </w:rPr>
-        <w:t>Preparation of lessons, teaching and assessment of students aged 12 – 17 with beginner to advanced English, supervision at all times, participation and preparation of non-academic activities.</w:t>
-      </w:r>
-    </w:p>
-    <w:p>
-      <w:pPr>
-        <w:pStyle w:val="Heading4"/>
-        <w:rPr/>
-      </w:pPr>
-      <w:r>
-        <w:rPr/>
-        <w:t>British Study Centres, Ardingly, UK (Jun 2011-Aug 2011)</w:t>
-      </w:r>
-    </w:p>
-    <w:p>
-      <w:pPr>
-        <w:pStyle w:val="FirstParagraph"/>
-        <w:rPr>
-          <w:lang w:val="en-GB"/>
-        </w:rPr>
-      </w:pPr>
-      <w:r>
-        <w:rPr>
-          <w:lang w:val="en-GB"/>
-        </w:rPr>
-        <w:t>Preparation of lessons, teaching and assessment of students aged 12 – 17 with beginner to advanced English, supervision at all times, participation and preparation of non-academic activities.</w:t>
-      </w:r>
-    </w:p>
-    <w:p>
-      <w:pPr>
-        <w:pStyle w:val="Heading3"/>
-        <w:rPr/>
-      </w:pPr>
-      <w:r>
-        <w:rPr/>
-        <w:t xml:space="preserve">– </w:t>
-      </w:r>
-      <w:r>
-        <w:rPr/>
-        <w:t>as a reservations executive</w:t>
-      </w:r>
-    </w:p>
-    <w:p>
-      <w:pPr>
-        <w:pStyle w:val="Heading4"/>
-        <w:rPr/>
-      </w:pPr>
-      <w:r>
-        <w:rPr/>
-        <w:t>TUI, Chamonix, France (Oct 2010-Apr 2011)</w:t>
-      </w:r>
-    </w:p>
-    <w:p>
-      <w:pPr>
-        <w:pStyle w:val="FirstParagraph"/>
-        <w:rPr>
-          <w:lang w:val="en-GB"/>
-        </w:rPr>
-      </w:pPr>
-      <w:r>
-        <w:rPr>
-          <w:lang w:val="en-GB"/>
-        </w:rPr>
-        <w:t>Coordination of communication, in English and French, between UK and Ireland-based agents and accommodation providers in the Alps and Pyrenees.</w:t>
-      </w:r>
-    </w:p>
-    <w:p>
-      <w:pPr>
-        <w:pStyle w:val="Heading3"/>
-        <w:rPr/>
-      </w:pPr>
-      <w:r>
-        <w:rPr/>
-        <w:t xml:space="preserve"> – </w:t>
-      </w:r>
-      <w:r>
-        <w:rPr/>
-        <w:t>as a shop assistant</w:t>
-      </w:r>
-    </w:p>
-    <w:p>
-      <w:pPr>
-        <w:pStyle w:val="Heading4"/>
-        <w:rPr/>
-      </w:pPr>
-      <w:r>
-        <w:rPr/>
-        <w:t xml:space="preserve"> </w:t>
-      </w:r>
-      <w:r>
-        <w:rPr/>
-        <w:t>Anthonioz Ski, Samoëns, France (Jan-Apr 2009)</w:t>
-      </w:r>
-    </w:p>
-    <w:p>
-      <w:pPr>
-        <w:pStyle w:val="FirstParagraph"/>
-        <w:rPr>
-          <w:lang w:val="en-GB"/>
-        </w:rPr>
-      </w:pPr>
-      <w:r>
-        <w:rPr>
-          <w:lang w:val="en-GB"/>
-        </w:rPr>
-        <w:t>Providing customers of various nationalities with help and advice when buying skiing equipment and accessories. French was the working language and the most common language spoken with clients.</w:t>
-      </w:r>
-    </w:p>
-    <w:p>
-      <w:pPr>
-        <w:pStyle w:val="Heading2"/>
-        <w:rPr>
-          <w:lang w:val="en-GB"/>
-        </w:rPr>
-      </w:pPr>
-      <w:bookmarkStart w:id="12" w:name="languages"/>
-      <w:bookmarkEnd w:id="12"/>
       <w:r>
         <w:rPr>
           <w:lang w:val="en-GB"/>
@@ -1897,13 +2005,43 @@
           <w:lang w:val="en-GB"/>
         </w:rPr>
       </w:pPr>
-      <w:bookmarkStart w:id="13" w:name="driving"/>
+      <w:bookmarkStart w:id="12" w:name="driving"/>
+      <w:bookmarkEnd w:id="12"/>
+      <w:r>
+        <w:rPr>
+          <w:lang w:val="en-GB"/>
+        </w:rPr>
+        <w:t>Driving</w:t>
+      </w:r>
+    </w:p>
+    <w:p>
+      <w:pPr>
+        <w:pStyle w:val="FirstParagraph"/>
+        <w:rPr>
+          <w:lang w:val="en-GB"/>
+        </w:rPr>
+      </w:pPr>
+      <w:r>
+        <w:rPr>
+          <w:lang w:val="en-GB"/>
+        </w:rPr>
+        <w:t>Access to own transport, full, clean class B UK driving licence since 2010</w:t>
+      </w:r>
+    </w:p>
+    <w:p>
+      <w:pPr>
+        <w:pStyle w:val="Heading2"/>
+        <w:rPr>
+          <w:lang w:val="en-GB"/>
+        </w:rPr>
+      </w:pPr>
+      <w:bookmarkStart w:id="13" w:name="interests"/>
       <w:bookmarkEnd w:id="13"/>
       <w:r>
         <w:rPr>
           <w:lang w:val="en-GB"/>
         </w:rPr>
-        <w:t>Driving</w:t>
+        <w:t>Interests</w:t>
       </w:r>
     </w:p>
     <w:p>
@@ -1917,7 +2055,7 @@
         <w:rPr>
           <w:lang w:val="en-GB"/>
         </w:rPr>
-        <w:t>Access to own transport, full, clean class B UK driving licence since 2010</w:t>
+        <w:t>Mountain biking, Skiing (Slalom, off-piste, cross-country), playing the bassoon and piano, Arduino</w:t>
       </w:r>
     </w:p>
     <w:p>
@@ -1927,38 +2065,8 @@
           <w:lang w:val="en-GB"/>
         </w:rPr>
       </w:pPr>
-      <w:bookmarkStart w:id="14" w:name="interests"/>
+      <w:bookmarkStart w:id="14" w:name="subscriptions"/>
       <w:bookmarkEnd w:id="14"/>
-      <w:r>
-        <w:rPr>
-          <w:lang w:val="en-GB"/>
-        </w:rPr>
-        <w:t>Interests</w:t>
-      </w:r>
-    </w:p>
-    <w:p>
-      <w:pPr>
-        <w:pStyle w:val="FirstParagraph"/>
-        <w:rPr>
-          <w:lang w:val="en-GB"/>
-        </w:rPr>
-      </w:pPr>
-      <w:r>
-        <w:rPr>
-          <w:lang w:val="en-GB"/>
-        </w:rPr>
-        <w:t>Mountain biking, Skiing (Slalom, off-piste, cross-country), playing the bassoon and piano, Arduino</w:t>
-      </w:r>
-    </w:p>
-    <w:p>
-      <w:pPr>
-        <w:pStyle w:val="Heading2"/>
-        <w:rPr>
-          <w:lang w:val="en-GB"/>
-        </w:rPr>
-      </w:pPr>
-      <w:bookmarkStart w:id="15" w:name="subscriptions"/>
-      <w:bookmarkEnd w:id="15"/>
       <w:r>
         <w:rPr>
           <w:lang w:val="en-GB"/>
@@ -1993,7 +2101,7 @@
         </w:rPr>
         <w:t xml:space="preserve"> </w:t>
       </w:r>
-      <w:hyperlink r:id="rId17">
+      <w:hyperlink r:id="rId16">
         <w:r>
           <w:rPr>
             <w:rStyle w:val="InternetLink"/>
@@ -2024,7 +2132,7 @@
         </w:rPr>
         <w:t xml:space="preserve"> </w:t>
       </w:r>
-      <w:hyperlink r:id="rId18">
+      <w:hyperlink r:id="rId17">
         <w:r>
           <w:rPr>
             <w:rStyle w:val="InternetLink"/>
@@ -2055,7 +2163,7 @@
         </w:rPr>
         <w:t xml:space="preserve"> </w:t>
       </w:r>
-      <w:hyperlink r:id="rId19">
+      <w:hyperlink r:id="rId18">
         <w:r>
           <w:rPr>
             <w:rStyle w:val="InternetLink"/>
@@ -2086,7 +2194,7 @@
         </w:rPr>
         <w:t xml:space="preserve"> </w:t>
       </w:r>
-      <w:hyperlink r:id="rId20">
+      <w:hyperlink r:id="rId19">
         <w:r>
           <w:rPr>
             <w:rStyle w:val="InternetLink"/>
@@ -2117,7 +2225,7 @@
         </w:rPr>
         <w:t xml:space="preserve"> </w:t>
       </w:r>
-      <w:hyperlink r:id="rId21">
+      <w:hyperlink r:id="rId20">
         <w:r>
           <w:rPr>
             <w:rStyle w:val="InternetLink"/>
@@ -2160,7 +2268,7 @@
         </w:rPr>
         <w:t xml:space="preserve"> </w:t>
       </w:r>
-      <w:hyperlink r:id="rId22">
+      <w:hyperlink r:id="rId21">
         <w:r>
           <w:rPr>
             <w:rStyle w:val="InternetLink"/>
@@ -2191,7 +2299,7 @@
         </w:rPr>
         <w:t xml:space="preserve"> </w:t>
       </w:r>
-      <w:hyperlink r:id="rId23">
+      <w:hyperlink r:id="rId22">
         <w:r>
           <w:rPr>
             <w:rStyle w:val="InternetLink"/>
@@ -2222,7 +2330,7 @@
         </w:rPr>
         <w:t xml:space="preserve"> </w:t>
       </w:r>
-      <w:hyperlink r:id="rId24">
+      <w:hyperlink r:id="rId23">
         <w:r>
           <w:rPr>
             <w:rStyle w:val="InternetLink"/>
@@ -2245,8 +2353,8 @@
           <w:lang w:val="en-GB"/>
         </w:rPr>
       </w:pPr>
-      <w:bookmarkStart w:id="16" w:name="meetups-and-conferences"/>
-      <w:bookmarkEnd w:id="16"/>
+      <w:bookmarkStart w:id="15" w:name="meetups-and-conferences"/>
+      <w:bookmarkEnd w:id="15"/>
       <w:r>
         <w:rPr>
           <w:lang w:val="en-GB"/>
@@ -2268,7 +2376,7 @@
         <w:jc w:val="left"/>
         <w:rPr/>
       </w:pPr>
-      <w:hyperlink r:id="rId25">
+      <w:hyperlink r:id="rId24">
         <w:r>
           <w:rPr>
             <w:rStyle w:val="InternetLink"/>
@@ -2295,7 +2403,7 @@
         <w:jc w:val="left"/>
         <w:rPr/>
       </w:pPr>
-      <w:hyperlink r:id="rId26">
+      <w:hyperlink r:id="rId25">
         <w:r>
           <w:rPr>
             <w:rStyle w:val="InternetLink"/>
@@ -2345,11 +2453,7 @@
       </w:pPr>
       <w:r>
         <w:rPr/>
-        <w:t xml:space="preserve">Appendix - </w:t>
-      </w:r>
-      <w:r>
-        <w:rPr/>
-        <w:t>Self-learning</w:t>
+        <w:t>Appendix - Self-learning</w:t>
       </w:r>
     </w:p>
     <w:p>
@@ -2387,8 +2491,8 @@
           <w:lang w:val="en-GB"/>
         </w:rPr>
       </w:pPr>
-      <w:bookmarkStart w:id="17" w:name="python"/>
-      <w:bookmarkEnd w:id="17"/>
+      <w:bookmarkStart w:id="16" w:name="python"/>
+      <w:bookmarkEnd w:id="16"/>
       <w:r>
         <w:rPr>
           <w:lang w:val="en-GB"/>
@@ -2401,13 +2505,83 @@
         <w:pStyle w:val="FirstParagraph"/>
         <w:rPr/>
       </w:pPr>
+      <w:hyperlink r:id="rId26">
+        <w:r>
+          <w:rPr>
+            <w:rStyle w:val="InternetLink"/>
+            <w:lang w:val="en-GB"/>
+          </w:rPr>
+          <w:t>Python Data Structures</w:t>
+        </w:r>
+      </w:hyperlink>
+      <w:r>
+        <w:rPr>
+          <w:lang w:val="en-GB"/>
+        </w:rPr>
+        <w:t xml:space="preserve"> - </w:t>
+      </w:r>
       <w:hyperlink r:id="rId27">
         <w:r>
           <w:rPr>
             <w:rStyle w:val="InternetLink"/>
             <w:lang w:val="en-GB"/>
           </w:rPr>
-          <w:t>Python Data Structures</w:t>
+          <w:t>Coursera</w:t>
+        </w:r>
+      </w:hyperlink>
+      <w:r>
+        <w:rPr>
+          <w:lang w:val="en-GB"/>
+        </w:rPr>
+        <w:br/>
+      </w:r>
+      <w:hyperlink r:id="rId28">
+        <w:r>
+          <w:rPr>
+            <w:rStyle w:val="InternetLink"/>
+            <w:lang w:val="en-GB"/>
+          </w:rPr>
+          <w:t>Programming for Everybody (Getting Started with Python)</w:t>
+        </w:r>
+      </w:hyperlink>
+      <w:r>
+        <w:rPr>
+          <w:lang w:val="en-GB"/>
+        </w:rPr>
+        <w:t xml:space="preserve"> – </w:t>
+      </w:r>
+      <w:hyperlink r:id="rId29">
+        <w:r>
+          <w:rPr>
+            <w:rStyle w:val="InternetLink"/>
+            <w:lang w:val="en-GB"/>
+          </w:rPr>
+          <w:t>Coursera</w:t>
+        </w:r>
+      </w:hyperlink>
+    </w:p>
+    <w:p>
+      <w:pPr>
+        <w:pStyle w:val="Heading3"/>
+        <w:rPr/>
+      </w:pPr>
+      <w:r>
+        <w:rPr/>
+        <w:t>Ruby/Ruby on Rails</w:t>
+      </w:r>
+    </w:p>
+    <w:p>
+      <w:pPr>
+        <w:pStyle w:val="FirstParagraph"/>
+        <w:rPr/>
+      </w:pPr>
+      <w:hyperlink r:id="rId30">
+        <w:r>
+          <w:rPr>
+            <w:rStyle w:val="InternetLink"/>
+            <w:lang w:val="en-GB"/>
+          </w:rPr>
+          <w:t>Ruby</w:t>
         </w:r>
       </w:hyperlink>
       <w:r>
@@ -2416,13 +2590,13 @@
         </w:rPr>
         <w:t xml:space="preserve"> - </w:t>
       </w:r>
-      <w:hyperlink r:id="rId28">
-        <w:r>
-          <w:rPr>
-            <w:rStyle w:val="InternetLink"/>
-            <w:lang w:val="en-GB"/>
-          </w:rPr>
-          <w:t>Coursera</w:t>
+      <w:hyperlink r:id="rId31">
+        <w:r>
+          <w:rPr>
+            <w:rStyle w:val="InternetLink"/>
+            <w:lang w:val="en-GB"/>
+          </w:rPr>
+          <w:t>Codecademy</w:t>
         </w:r>
       </w:hyperlink>
       <w:r>
@@ -2431,13 +2605,13 @@
         </w:rPr>
         <w:br/>
       </w:r>
-      <w:hyperlink r:id="rId29">
-        <w:r>
-          <w:rPr>
-            <w:rStyle w:val="InternetLink"/>
-            <w:lang w:val="en-GB"/>
-          </w:rPr>
-          <w:t>Programming for Everybody (Getting Started with Python)</w:t>
+      <w:hyperlink r:id="rId32">
+        <w:r>
+          <w:rPr>
+            <w:rStyle w:val="InternetLink"/>
+            <w:lang w:val="en-GB"/>
+          </w:rPr>
+          <w:t>Learn Ruby on Rails from Scratch</w:t>
         </w:r>
       </w:hyperlink>
       <w:r>
@@ -2446,13 +2620,103 @@
         </w:rPr>
         <w:t xml:space="preserve"> – </w:t>
       </w:r>
-      <w:hyperlink r:id="rId30">
-        <w:r>
-          <w:rPr>
-            <w:rStyle w:val="InternetLink"/>
-            <w:lang w:val="en-GB"/>
-          </w:rPr>
-          <w:t>Coursera</w:t>
+      <w:hyperlink r:id="rId33">
+        <w:r>
+          <w:rPr>
+            <w:rStyle w:val="InternetLink"/>
+            <w:lang w:val="en-GB"/>
+          </w:rPr>
+          <w:t>Udemy</w:t>
+        </w:r>
+      </w:hyperlink>
+      <w:r>
+        <w:rPr>
+          <w:lang w:val="en-GB"/>
+        </w:rPr>
+        <w:br/>
+      </w:r>
+      <w:hyperlink r:id="rId34">
+        <w:r>
+          <w:rPr>
+            <w:rStyle w:val="InternetLink"/>
+            <w:lang w:val="en-GB"/>
+          </w:rPr>
+          <w:t>Ruby Programming for Beginners</w:t>
+        </w:r>
+      </w:hyperlink>
+      <w:r>
+        <w:rPr>
+          <w:lang w:val="en-GB"/>
+        </w:rPr>
+        <w:t xml:space="preserve"> – </w:t>
+      </w:r>
+      <w:hyperlink r:id="rId35">
+        <w:r>
+          <w:rPr>
+            <w:rStyle w:val="InternetLink"/>
+            <w:lang w:val="en-GB"/>
+          </w:rPr>
+          <w:t>Udemy</w:t>
+        </w:r>
+      </w:hyperlink>
+      <w:r>
+        <w:rPr>
+          <w:lang w:val="en-GB"/>
+        </w:rPr>
+        <w:br/>
+      </w:r>
+      <w:hyperlink r:id="rId36">
+        <w:r>
+          <w:rPr>
+            <w:rStyle w:val="InternetLink"/>
+            <w:lang w:val="en-GB"/>
+          </w:rPr>
+          <w:t>Advanced Ruby Programming: 10 Steps to mastery</w:t>
+        </w:r>
+      </w:hyperlink>
+      <w:r>
+        <w:rPr>
+          <w:lang w:val="en-GB"/>
+        </w:rPr>
+        <w:t xml:space="preserve"> – </w:t>
+      </w:r>
+      <w:hyperlink r:id="rId37">
+        <w:r>
+          <w:rPr>
+            <w:rStyle w:val="InternetLink"/>
+            <w:lang w:val="en-GB"/>
+          </w:rPr>
+          <w:t>Udemy</w:t>
+        </w:r>
+      </w:hyperlink>
+      <w:r>
+        <w:rPr>
+          <w:lang w:val="en-GB"/>
+        </w:rPr>
+        <w:br/>
+      </w:r>
+      <w:hyperlink r:id="rId38">
+        <w:r>
+          <w:rPr>
+            <w:rStyle w:val="InternetLink"/>
+            <w:lang w:val="en-GB"/>
+          </w:rPr>
+          <w:t>Learn Ruby on Rails by Building Projects</w:t>
+        </w:r>
+      </w:hyperlink>
+      <w:r>
+        <w:rPr>
+          <w:lang w:val="en-GB"/>
+        </w:rPr>
+        <w:t xml:space="preserve"> – </w:t>
+      </w:r>
+      <w:hyperlink r:id="rId39">
+        <w:r>
+          <w:rPr>
+            <w:rStyle w:val="InternetLink"/>
+            <w:lang w:val="en-GB"/>
+          </w:rPr>
+          <w:t>Stackskills.com</w:t>
         </w:r>
       </w:hyperlink>
     </w:p>
@@ -2463,7 +2727,7 @@
       </w:pPr>
       <w:r>
         <w:rPr/>
-        <w:t>Ruby/Ruby on Rails</w:t>
+        <w:t>PHP</w:t>
       </w:r>
     </w:p>
     <w:p>
@@ -2471,13 +2735,273 @@
         <w:pStyle w:val="FirstParagraph"/>
         <w:rPr/>
       </w:pPr>
-      <w:hyperlink r:id="rId31">
-        <w:r>
-          <w:rPr>
-            <w:rStyle w:val="InternetLink"/>
-            <w:lang w:val="en-GB"/>
-          </w:rPr>
-          <w:t>Ruby</w:t>
+      <w:hyperlink r:id="rId40">
+        <w:r>
+          <w:rPr>
+            <w:rStyle w:val="InternetLink"/>
+            <w:lang w:val="en-GB"/>
+          </w:rPr>
+          <w:t>PHP for Absolute Beginners</w:t>
+        </w:r>
+      </w:hyperlink>
+      <w:r>
+        <w:rPr>
+          <w:lang w:val="en-GB"/>
+        </w:rPr>
+        <w:t xml:space="preserve"> – </w:t>
+      </w:r>
+      <w:hyperlink r:id="rId41">
+        <w:r>
+          <w:rPr>
+            <w:rStyle w:val="InternetLink"/>
+            <w:lang w:val="en-GB"/>
+          </w:rPr>
+          <w:t>Udemy</w:t>
+        </w:r>
+      </w:hyperlink>
+      <w:r>
+        <w:rPr>
+          <w:lang w:val="en-GB"/>
+        </w:rPr>
+        <w:br/>
+      </w:r>
+      <w:hyperlink r:id="rId42">
+        <w:r>
+          <w:rPr>
+            <w:rStyle w:val="InternetLink"/>
+            <w:lang w:val="en-GB"/>
+          </w:rPr>
+          <w:t>MySQL PHP Database Essentials add a Database to your site</w:t>
+        </w:r>
+      </w:hyperlink>
+      <w:r>
+        <w:rPr>
+          <w:lang w:val="en-GB"/>
+        </w:rPr>
+        <w:t xml:space="preserve"> – </w:t>
+      </w:r>
+      <w:hyperlink r:id="rId43">
+        <w:r>
+          <w:rPr>
+            <w:rStyle w:val="InternetLink"/>
+            <w:lang w:val="en-GB"/>
+          </w:rPr>
+          <w:t>Udemy</w:t>
+        </w:r>
+      </w:hyperlink>
+    </w:p>
+    <w:p>
+      <w:pPr>
+        <w:pStyle w:val="Heading3"/>
+        <w:rPr/>
+      </w:pPr>
+      <w:r>
+        <w:rPr/>
+        <w:t>HTML/CSS</w:t>
+      </w:r>
+    </w:p>
+    <w:p>
+      <w:pPr>
+        <w:pStyle w:val="FirstParagraph"/>
+        <w:rPr/>
+      </w:pPr>
+      <w:hyperlink r:id="rId44">
+        <w:r>
+          <w:rPr>
+            <w:rStyle w:val="InternetLink"/>
+            <w:lang w:val="en-GB"/>
+          </w:rPr>
+          <w:t>Learn HTML in 1 Hour</w:t>
+        </w:r>
+      </w:hyperlink>
+      <w:r>
+        <w:rPr>
+          <w:lang w:val="en-GB"/>
+        </w:rPr>
+        <w:t xml:space="preserve"> – </w:t>
+      </w:r>
+      <w:hyperlink r:id="rId45">
+        <w:r>
+          <w:rPr>
+            <w:rStyle w:val="InternetLink"/>
+            <w:lang w:val="en-GB"/>
+          </w:rPr>
+          <w:t>Stackskills.com</w:t>
+        </w:r>
+      </w:hyperlink>
+      <w:r>
+        <w:rPr>
+          <w:lang w:val="en-GB"/>
+        </w:rPr>
+        <w:br/>
+      </w:r>
+      <w:hyperlink r:id="rId46">
+        <w:r>
+          <w:rPr>
+            <w:rStyle w:val="InternetLink"/>
+            <w:lang w:val="en-GB"/>
+          </w:rPr>
+          <w:t>Learn HTML5 in 1 Hour</w:t>
+        </w:r>
+      </w:hyperlink>
+      <w:r>
+        <w:rPr>
+          <w:lang w:val="en-GB"/>
+        </w:rPr>
+        <w:t xml:space="preserve"> – </w:t>
+      </w:r>
+      <w:hyperlink r:id="rId47">
+        <w:r>
+          <w:rPr>
+            <w:rStyle w:val="InternetLink"/>
+            <w:lang w:val="en-GB"/>
+          </w:rPr>
+          <w:t>Stackskills.com</w:t>
+        </w:r>
+      </w:hyperlink>
+      <w:r>
+        <w:rPr>
+          <w:lang w:val="en-GB"/>
+        </w:rPr>
+        <w:br/>
+      </w:r>
+      <w:hyperlink r:id="rId48">
+        <w:r>
+          <w:rPr>
+            <w:rStyle w:val="InternetLink"/>
+            <w:lang w:val="en-GB"/>
+          </w:rPr>
+          <w:t>Learn CSS in 1 Hour</w:t>
+        </w:r>
+      </w:hyperlink>
+      <w:r>
+        <w:rPr>
+          <w:lang w:val="en-GB"/>
+        </w:rPr>
+        <w:t xml:space="preserve"> – </w:t>
+      </w:r>
+      <w:hyperlink r:id="rId49">
+        <w:r>
+          <w:rPr>
+            <w:rStyle w:val="InternetLink"/>
+            <w:lang w:val="en-GB"/>
+          </w:rPr>
+          <w:t>Stackskills.com</w:t>
+        </w:r>
+      </w:hyperlink>
+      <w:r>
+        <w:rPr>
+          <w:lang w:val="en-GB"/>
+        </w:rPr>
+        <w:br/>
+      </w:r>
+      <w:hyperlink r:id="rId50">
+        <w:r>
+          <w:rPr>
+            <w:rStyle w:val="InternetLink"/>
+            <w:lang w:val="en-GB"/>
+          </w:rPr>
+          <w:t>HTML CSS Easy steps to create a web template from scratch</w:t>
+        </w:r>
+      </w:hyperlink>
+      <w:r>
+        <w:rPr>
+          <w:lang w:val="en-GB"/>
+        </w:rPr>
+        <w:t xml:space="preserve"> – </w:t>
+      </w:r>
+      <w:hyperlink r:id="rId51">
+        <w:r>
+          <w:rPr>
+            <w:rStyle w:val="InternetLink"/>
+            <w:lang w:val="en-GB"/>
+          </w:rPr>
+          <w:t>Udemy</w:t>
+        </w:r>
+      </w:hyperlink>
+      <w:r>
+        <w:rPr>
+          <w:lang w:val="en-GB"/>
+        </w:rPr>
+        <w:br/>
+      </w:r>
+      <w:hyperlink r:id="rId52">
+        <w:r>
+          <w:rPr>
+            <w:rStyle w:val="InternetLink"/>
+            <w:lang w:val="en-GB"/>
+          </w:rPr>
+          <w:t>Projects in CSS Course</w:t>
+        </w:r>
+      </w:hyperlink>
+      <w:r>
+        <w:rPr>
+          <w:lang w:val="en-GB"/>
+        </w:rPr>
+        <w:t xml:space="preserve"> – </w:t>
+      </w:r>
+      <w:hyperlink r:id="rId53">
+        <w:r>
+          <w:rPr>
+            <w:rStyle w:val="InternetLink"/>
+            <w:lang w:val="en-GB"/>
+          </w:rPr>
+          <w:t>Stackskills.com</w:t>
+        </w:r>
+      </w:hyperlink>
+      <w:r>
+        <w:rPr>
+          <w:lang w:val="en-GB"/>
+        </w:rPr>
+        <w:br/>
+      </w:r>
+      <w:hyperlink r:id="rId54">
+        <w:r>
+          <w:rPr>
+            <w:rStyle w:val="InternetLink"/>
+            <w:lang w:val="en-GB"/>
+          </w:rPr>
+          <w:t>The Joy of Bootstrap – Build awesome web pages the easy way</w:t>
+        </w:r>
+      </w:hyperlink>
+      <w:r>
+        <w:rPr>
+          <w:lang w:val="en-GB"/>
+        </w:rPr>
+        <w:t xml:space="preserve"> – </w:t>
+      </w:r>
+      <w:hyperlink r:id="rId55">
+        <w:r>
+          <w:rPr>
+            <w:rStyle w:val="InternetLink"/>
+            <w:lang w:val="en-GB"/>
+          </w:rPr>
+          <w:t>Stackskills.com</w:t>
+        </w:r>
+      </w:hyperlink>
+    </w:p>
+    <w:p>
+      <w:pPr>
+        <w:pStyle w:val="Heading3"/>
+        <w:rPr/>
+      </w:pPr>
+      <w:r>
+        <w:rPr/>
+        <w:t>SQL</w:t>
+      </w:r>
+    </w:p>
+    <w:p>
+      <w:pPr>
+        <w:pStyle w:val="FirstParagraph"/>
+        <w:rPr/>
+      </w:pPr>
+      <w:hyperlink r:id="rId56">
+        <w:r>
+          <w:rPr>
+            <w:rStyle w:val="InternetLink"/>
+            <w:lang w:val="en-GB"/>
+          </w:rPr>
+          <w:t>Learn SQL</w:t>
         </w:r>
       </w:hyperlink>
       <w:r>
@@ -2486,7 +3010,7 @@
         </w:rPr>
         <w:t xml:space="preserve"> - </w:t>
       </w:r>
-      <w:hyperlink r:id="rId32">
+      <w:hyperlink r:id="rId57">
         <w:r>
           <w:rPr>
             <w:rStyle w:val="InternetLink"/>
@@ -2501,13 +3025,13 @@
         </w:rPr>
         <w:br/>
       </w:r>
-      <w:hyperlink r:id="rId33">
-        <w:r>
-          <w:rPr>
-            <w:rStyle w:val="InternetLink"/>
-            <w:lang w:val="en-GB"/>
-          </w:rPr>
-          <w:t>Learn Ruby on Rails from Scratch</w:t>
+      <w:hyperlink r:id="rId58">
+        <w:r>
+          <w:rPr>
+            <w:rStyle w:val="InternetLink"/>
+            <w:lang w:val="en-GB"/>
+          </w:rPr>
+          <w:t>Sachin Quickly Learns (SQL) - Structured Query Language</w:t>
         </w:r>
       </w:hyperlink>
       <w:r>
@@ -2516,7 +3040,7 @@
         </w:rPr>
         <w:t xml:space="preserve"> – </w:t>
       </w:r>
-      <w:hyperlink r:id="rId34">
+      <w:hyperlink r:id="rId59">
         <w:r>
           <w:rPr>
             <w:rStyle w:val="InternetLink"/>
@@ -2531,13 +3055,13 @@
         </w:rPr>
         <w:br/>
       </w:r>
-      <w:hyperlink r:id="rId35">
-        <w:r>
-          <w:rPr>
-            <w:rStyle w:val="InternetLink"/>
-            <w:lang w:val="en-GB"/>
-          </w:rPr>
-          <w:t>Ruby Programming for Beginners</w:t>
+      <w:hyperlink r:id="rId60">
+        <w:r>
+          <w:rPr>
+            <w:rStyle w:val="InternetLink"/>
+            <w:lang w:val="en-GB"/>
+          </w:rPr>
+          <w:t>Introduction to Databases and SQL Query</w:t>
         </w:r>
       </w:hyperlink>
       <w:r>
@@ -2546,7 +3070,7 @@
         </w:rPr>
         <w:t xml:space="preserve"> – </w:t>
       </w:r>
-      <w:hyperlink r:id="rId36">
+      <w:hyperlink r:id="rId61">
         <w:r>
           <w:rPr>
             <w:rStyle w:val="InternetLink"/>
@@ -2555,19 +3079,59 @@
           <w:t>Udemy</w:t>
         </w:r>
       </w:hyperlink>
+    </w:p>
+    <w:p>
+      <w:pPr>
+        <w:pStyle w:val="Heading3"/>
+        <w:rPr/>
+      </w:pPr>
+      <w:r>
+        <w:rPr/>
+        <w:t>JavaScript</w:t>
+      </w:r>
+    </w:p>
+    <w:p>
+      <w:pPr>
+        <w:pStyle w:val="FirstParagraph"/>
+        <w:rPr/>
+      </w:pPr>
+      <w:hyperlink r:id="rId62">
+        <w:r>
+          <w:rPr>
+            <w:rStyle w:val="InternetLink"/>
+            <w:lang w:val="en-GB"/>
+          </w:rPr>
+          <w:t>Introduction to JavaScript Development</w:t>
+        </w:r>
+      </w:hyperlink>
+      <w:r>
+        <w:rPr>
+          <w:lang w:val="en-GB"/>
+        </w:rPr>
+        <w:t xml:space="preserve"> – </w:t>
+      </w:r>
+      <w:hyperlink r:id="rId63">
+        <w:r>
+          <w:rPr>
+            <w:rStyle w:val="InternetLink"/>
+            <w:lang w:val="en-GB"/>
+          </w:rPr>
+          <w:t>Udemy</w:t>
+        </w:r>
+      </w:hyperlink>
       <w:r>
         <w:rPr>
           <w:lang w:val="en-GB"/>
         </w:rPr>
         <w:br/>
       </w:r>
-      <w:hyperlink r:id="rId37">
-        <w:r>
-          <w:rPr>
-            <w:rStyle w:val="InternetLink"/>
-            <w:lang w:val="en-GB"/>
-          </w:rPr>
-          <w:t>Advanced Ruby Programming: 10 Steps to mastery</w:t>
+      <w:hyperlink r:id="rId64">
+        <w:r>
+          <w:rPr>
+            <w:rStyle w:val="InternetLink"/>
+            <w:lang w:val="en-GB"/>
+          </w:rPr>
+          <w:t>JavaScript For Beginners - Learn JavaScript From Scratch</w:t>
         </w:r>
       </w:hyperlink>
       <w:r>
@@ -2576,7 +3140,7 @@
         </w:rPr>
         <w:t xml:space="preserve"> – </w:t>
       </w:r>
-      <w:hyperlink r:id="rId38">
+      <w:hyperlink r:id="rId65">
         <w:r>
           <w:rPr>
             <w:rStyle w:val="InternetLink"/>
@@ -2591,13 +3155,13 @@
         </w:rPr>
         <w:br/>
       </w:r>
-      <w:hyperlink r:id="rId39">
-        <w:r>
-          <w:rPr>
-            <w:rStyle w:val="InternetLink"/>
-            <w:lang w:val="en-GB"/>
-          </w:rPr>
-          <w:t>Learn Ruby on Rails by Building Projects</w:t>
+      <w:hyperlink r:id="rId66">
+        <w:r>
+          <w:rPr>
+            <w:rStyle w:val="InternetLink"/>
+            <w:lang w:val="en-GB"/>
+          </w:rPr>
+          <w:t>Learn Javascript &amp; JQuery From Scratch</w:t>
         </w:r>
       </w:hyperlink>
       <w:r>
@@ -2606,7 +3170,37 @@
         </w:rPr>
         <w:t xml:space="preserve"> – </w:t>
       </w:r>
-      <w:hyperlink r:id="rId40">
+      <w:hyperlink r:id="rId67">
+        <w:r>
+          <w:rPr>
+            <w:rStyle w:val="InternetLink"/>
+            <w:lang w:val="en-GB"/>
+          </w:rPr>
+          <w:t>Udemy</w:t>
+        </w:r>
+      </w:hyperlink>
+      <w:r>
+        <w:rPr>
+          <w:lang w:val="en-GB"/>
+        </w:rPr>
+        <w:br/>
+      </w:r>
+      <w:hyperlink r:id="rId68">
+        <w:r>
+          <w:rPr>
+            <w:rStyle w:val="InternetLink"/>
+            <w:lang w:val="en-GB"/>
+          </w:rPr>
+          <w:t>Learn JavaScript in 1 Hour</w:t>
+        </w:r>
+      </w:hyperlink>
+      <w:r>
+        <w:rPr>
+          <w:lang w:val="en-GB"/>
+        </w:rPr>
+        <w:t xml:space="preserve"> – </w:t>
+      </w:r>
+      <w:hyperlink r:id="rId69">
         <w:r>
           <w:rPr>
             <w:rStyle w:val="InternetLink"/>
@@ -2615,6 +3209,66 @@
           <w:t>Stackskills.com</w:t>
         </w:r>
       </w:hyperlink>
+      <w:r>
+        <w:rPr>
+          <w:lang w:val="en-GB"/>
+        </w:rPr>
+        <w:br/>
+      </w:r>
+      <w:hyperlink r:id="rId70">
+        <w:r>
+          <w:rPr>
+            <w:rStyle w:val="InternetLink"/>
+            <w:lang w:val="en-GB"/>
+          </w:rPr>
+          <w:t>Learn JQuery in 1 Hour</w:t>
+        </w:r>
+      </w:hyperlink>
+      <w:r>
+        <w:rPr>
+          <w:lang w:val="en-GB"/>
+        </w:rPr>
+        <w:t xml:space="preserve"> – </w:t>
+      </w:r>
+      <w:hyperlink r:id="rId71">
+        <w:r>
+          <w:rPr>
+            <w:rStyle w:val="InternetLink"/>
+            <w:lang w:val="en-GB"/>
+          </w:rPr>
+          <w:t>Stackskills.com</w:t>
+        </w:r>
+      </w:hyperlink>
+      <w:r>
+        <w:rPr>
+          <w:lang w:val="en-GB"/>
+        </w:rPr>
+        <w:br/>
+      </w:r>
+      <w:hyperlink r:id="rId72">
+        <w:r>
+          <w:rPr>
+            <w:rStyle w:val="InternetLink"/>
+            <w:lang w:val="en-GB"/>
+          </w:rPr>
+          <w:t>Programming for Entrepreneurs – JavaScript</w:t>
+        </w:r>
+      </w:hyperlink>
+      <w:r>
+        <w:rPr>
+          <w:lang w:val="en-GB"/>
+        </w:rPr>
+        <w:t xml:space="preserve"> – </w:t>
+      </w:r>
+      <w:hyperlink r:id="rId73">
+        <w:r>
+          <w:rPr>
+            <w:rStyle w:val="InternetLink"/>
+            <w:lang w:val="en-GB"/>
+          </w:rPr>
+          <w:t>Stackskills.com</w:t>
+        </w:r>
+      </w:hyperlink>
     </w:p>
     <w:p>
       <w:pPr>
@@ -2623,7 +3277,7 @@
       </w:pPr>
       <w:r>
         <w:rPr/>
-        <w:t>PHP</w:t>
+        <w:t>Git</w:t>
       </w:r>
     </w:p>
     <w:p>
@@ -2631,13 +3285,13 @@
         <w:pStyle w:val="FirstParagraph"/>
         <w:rPr/>
       </w:pPr>
-      <w:hyperlink r:id="rId41">
-        <w:r>
-          <w:rPr>
-            <w:rStyle w:val="InternetLink"/>
-            <w:lang w:val="en-GB"/>
-          </w:rPr>
-          <w:t>PHP for Absolute Beginners</w:t>
+      <w:hyperlink r:id="rId74">
+        <w:r>
+          <w:rPr>
+            <w:rStyle w:val="InternetLink"/>
+            <w:lang w:val="en-GB"/>
+          </w:rPr>
+          <w:t>Git Started with GitHub</w:t>
         </w:r>
       </w:hyperlink>
       <w:r>
@@ -2646,13 +3300,13 @@
         </w:rPr>
         <w:t xml:space="preserve"> – </w:t>
       </w:r>
-      <w:hyperlink r:id="rId42">
-        <w:r>
-          <w:rPr>
-            <w:rStyle w:val="InternetLink"/>
-            <w:lang w:val="en-GB"/>
-          </w:rPr>
-          <w:t>Udemy</w:t>
+      <w:hyperlink r:id="rId75">
+        <w:r>
+          <w:rPr>
+            <w:rStyle w:val="InternetLink"/>
+            <w:lang w:val="en-GB"/>
+          </w:rPr>
+          <w:t>Stackskills.com</w:t>
         </w:r>
       </w:hyperlink>
       <w:r>
@@ -2661,13 +3315,13 @@
         </w:rPr>
         <w:br/>
       </w:r>
-      <w:hyperlink r:id="rId43">
-        <w:r>
-          <w:rPr>
-            <w:rStyle w:val="InternetLink"/>
-            <w:lang w:val="en-GB"/>
-          </w:rPr>
-          <w:t>MySQL PHP Database Essentials add a Database to your site</w:t>
+      <w:hyperlink r:id="rId76">
+        <w:r>
+          <w:rPr>
+            <w:rStyle w:val="InternetLink"/>
+            <w:lang w:val="en-GB"/>
+          </w:rPr>
+          <w:t>Command Line Essentials: Git Bash for Windows</w:t>
         </w:r>
       </w:hyperlink>
       <w:r>
@@ -2676,557 +3330,7 @@
         </w:rPr>
         <w:t xml:space="preserve"> – </w:t>
       </w:r>
-      <w:hyperlink r:id="rId44">
-        <w:r>
-          <w:rPr>
-            <w:rStyle w:val="InternetLink"/>
-            <w:lang w:val="en-GB"/>
-          </w:rPr>
-          <w:t>Udemy</w:t>
-        </w:r>
-      </w:hyperlink>
-    </w:p>
-    <w:p>
-      <w:pPr>
-        <w:pStyle w:val="Heading3"/>
-        <w:rPr/>
-      </w:pPr>
-      <w:r>
-        <w:rPr/>
-        <w:t>HTML/CSS</w:t>
-      </w:r>
-    </w:p>
-    <w:p>
-      <w:pPr>
-        <w:pStyle w:val="FirstParagraph"/>
-        <w:rPr/>
-      </w:pPr>
-      <w:hyperlink r:id="rId45">
-        <w:r>
-          <w:rPr>
-            <w:rStyle w:val="InternetLink"/>
-            <w:lang w:val="en-GB"/>
-          </w:rPr>
-          <w:t>Learn HTML in 1 Hour</w:t>
-        </w:r>
-      </w:hyperlink>
-      <w:r>
-        <w:rPr>
-          <w:lang w:val="en-GB"/>
-        </w:rPr>
-        <w:t xml:space="preserve"> – </w:t>
-      </w:r>
-      <w:hyperlink r:id="rId46">
-        <w:r>
-          <w:rPr>
-            <w:rStyle w:val="InternetLink"/>
-            <w:lang w:val="en-GB"/>
-          </w:rPr>
-          <w:t>Stackskills.com</w:t>
-        </w:r>
-      </w:hyperlink>
-      <w:r>
-        <w:rPr>
-          <w:lang w:val="en-GB"/>
-        </w:rPr>
-        <w:br/>
-      </w:r>
-      <w:hyperlink r:id="rId47">
-        <w:r>
-          <w:rPr>
-            <w:rStyle w:val="InternetLink"/>
-            <w:lang w:val="en-GB"/>
-          </w:rPr>
-          <w:t>Learn HTML5 in 1 Hour</w:t>
-        </w:r>
-      </w:hyperlink>
-      <w:r>
-        <w:rPr>
-          <w:lang w:val="en-GB"/>
-        </w:rPr>
-        <w:t xml:space="preserve"> – </w:t>
-      </w:r>
-      <w:hyperlink r:id="rId48">
-        <w:r>
-          <w:rPr>
-            <w:rStyle w:val="InternetLink"/>
-            <w:lang w:val="en-GB"/>
-          </w:rPr>
-          <w:t>Stackskills.com</w:t>
-        </w:r>
-      </w:hyperlink>
-      <w:r>
-        <w:rPr>
-          <w:lang w:val="en-GB"/>
-        </w:rPr>
-        <w:br/>
-      </w:r>
-      <w:hyperlink r:id="rId49">
-        <w:r>
-          <w:rPr>
-            <w:rStyle w:val="InternetLink"/>
-            <w:lang w:val="en-GB"/>
-          </w:rPr>
-          <w:t>Learn CSS in 1 Hour</w:t>
-        </w:r>
-      </w:hyperlink>
-      <w:r>
-        <w:rPr>
-          <w:lang w:val="en-GB"/>
-        </w:rPr>
-        <w:t xml:space="preserve"> – </w:t>
-      </w:r>
-      <w:hyperlink r:id="rId50">
-        <w:r>
-          <w:rPr>
-            <w:rStyle w:val="InternetLink"/>
-            <w:lang w:val="en-GB"/>
-          </w:rPr>
-          <w:t>Stackskills.com</w:t>
-        </w:r>
-      </w:hyperlink>
-      <w:r>
-        <w:rPr>
-          <w:lang w:val="en-GB"/>
-        </w:rPr>
-        <w:br/>
-      </w:r>
-      <w:hyperlink r:id="rId51">
-        <w:r>
-          <w:rPr>
-            <w:rStyle w:val="InternetLink"/>
-            <w:lang w:val="en-GB"/>
-          </w:rPr>
-          <w:t>HTML CSS Easy steps to create a web template from scratch</w:t>
-        </w:r>
-      </w:hyperlink>
-      <w:r>
-        <w:rPr>
-          <w:lang w:val="en-GB"/>
-        </w:rPr>
-        <w:t xml:space="preserve"> – </w:t>
-      </w:r>
-      <w:hyperlink r:id="rId52">
-        <w:r>
-          <w:rPr>
-            <w:rStyle w:val="InternetLink"/>
-            <w:lang w:val="en-GB"/>
-          </w:rPr>
-          <w:t>Udemy</w:t>
-        </w:r>
-      </w:hyperlink>
-      <w:r>
-        <w:rPr>
-          <w:lang w:val="en-GB"/>
-        </w:rPr>
-        <w:br/>
-      </w:r>
-      <w:hyperlink r:id="rId53">
-        <w:r>
-          <w:rPr>
-            <w:rStyle w:val="InternetLink"/>
-            <w:lang w:val="en-GB"/>
-          </w:rPr>
-          <w:t>Projects in CSS Course</w:t>
-        </w:r>
-      </w:hyperlink>
-      <w:r>
-        <w:rPr>
-          <w:lang w:val="en-GB"/>
-        </w:rPr>
-        <w:t xml:space="preserve"> – </w:t>
-      </w:r>
-      <w:hyperlink r:id="rId54">
-        <w:r>
-          <w:rPr>
-            <w:rStyle w:val="InternetLink"/>
-            <w:lang w:val="en-GB"/>
-          </w:rPr>
-          <w:t>Stackskills.com</w:t>
-        </w:r>
-      </w:hyperlink>
-      <w:r>
-        <w:rPr>
-          <w:lang w:val="en-GB"/>
-        </w:rPr>
-        <w:br/>
-      </w:r>
-      <w:hyperlink r:id="rId55">
-        <w:r>
-          <w:rPr>
-            <w:rStyle w:val="InternetLink"/>
-            <w:lang w:val="en-GB"/>
-          </w:rPr>
-          <w:t>The Joy of Bootstrap – Build awesome web pages the easy way</w:t>
-        </w:r>
-      </w:hyperlink>
-      <w:r>
-        <w:rPr>
-          <w:lang w:val="en-GB"/>
-        </w:rPr>
-        <w:t xml:space="preserve"> – </w:t>
-      </w:r>
-      <w:hyperlink r:id="rId56">
-        <w:r>
-          <w:rPr>
-            <w:rStyle w:val="InternetLink"/>
-            <w:lang w:val="en-GB"/>
-          </w:rPr>
-          <w:t>Stackskills.com</w:t>
-        </w:r>
-      </w:hyperlink>
-    </w:p>
-    <w:p>
-      <w:pPr>
-        <w:pStyle w:val="Heading3"/>
-        <w:rPr/>
-      </w:pPr>
-      <w:r>
-        <w:rPr/>
-        <w:t>SQL</w:t>
-      </w:r>
-    </w:p>
-    <w:p>
-      <w:pPr>
-        <w:pStyle w:val="FirstParagraph"/>
-        <w:rPr/>
-      </w:pPr>
-      <w:hyperlink r:id="rId57">
-        <w:r>
-          <w:rPr>
-            <w:rStyle w:val="InternetLink"/>
-            <w:lang w:val="en-GB"/>
-          </w:rPr>
-          <w:t>Learn SQL</w:t>
-        </w:r>
-      </w:hyperlink>
-      <w:r>
-        <w:rPr>
-          <w:lang w:val="en-GB"/>
-        </w:rPr>
-        <w:t xml:space="preserve"> - </w:t>
-      </w:r>
-      <w:hyperlink r:id="rId58">
-        <w:r>
-          <w:rPr>
-            <w:rStyle w:val="InternetLink"/>
-            <w:lang w:val="en-GB"/>
-          </w:rPr>
-          <w:t>Codecademy</w:t>
-        </w:r>
-      </w:hyperlink>
-      <w:r>
-        <w:rPr>
-          <w:lang w:val="en-GB"/>
-        </w:rPr>
-        <w:br/>
-      </w:r>
-      <w:hyperlink r:id="rId59">
-        <w:r>
-          <w:rPr>
-            <w:rStyle w:val="InternetLink"/>
-            <w:lang w:val="en-GB"/>
-          </w:rPr>
-          <w:t>Sachin Quickly Learns (SQL) - Structured Query Language</w:t>
-        </w:r>
-      </w:hyperlink>
-      <w:r>
-        <w:rPr>
-          <w:lang w:val="en-GB"/>
-        </w:rPr>
-        <w:t xml:space="preserve"> – </w:t>
-      </w:r>
-      <w:hyperlink r:id="rId60">
-        <w:r>
-          <w:rPr>
-            <w:rStyle w:val="InternetLink"/>
-            <w:lang w:val="en-GB"/>
-          </w:rPr>
-          <w:t>Udemy</w:t>
-        </w:r>
-      </w:hyperlink>
-      <w:r>
-        <w:rPr>
-          <w:lang w:val="en-GB"/>
-        </w:rPr>
-        <w:br/>
-      </w:r>
-      <w:hyperlink r:id="rId61">
-        <w:r>
-          <w:rPr>
-            <w:rStyle w:val="InternetLink"/>
-            <w:lang w:val="en-GB"/>
-          </w:rPr>
-          <w:t>Introduction to Databases and SQL Query</w:t>
-        </w:r>
-      </w:hyperlink>
-      <w:r>
-        <w:rPr>
-          <w:lang w:val="en-GB"/>
-        </w:rPr>
-        <w:t xml:space="preserve"> – </w:t>
-      </w:r>
-      <w:hyperlink r:id="rId62">
-        <w:r>
-          <w:rPr>
-            <w:rStyle w:val="InternetLink"/>
-            <w:lang w:val="en-GB"/>
-          </w:rPr>
-          <w:t>Udemy</w:t>
-        </w:r>
-      </w:hyperlink>
-    </w:p>
-    <w:p>
-      <w:pPr>
-        <w:pStyle w:val="Heading3"/>
-        <w:rPr/>
-      </w:pPr>
-      <w:r>
-        <w:rPr/>
-        <w:t>JavaScript</w:t>
-      </w:r>
-    </w:p>
-    <w:p>
-      <w:pPr>
-        <w:pStyle w:val="FirstParagraph"/>
-        <w:rPr/>
-      </w:pPr>
-      <w:hyperlink r:id="rId63">
-        <w:r>
-          <w:rPr>
-            <w:rStyle w:val="InternetLink"/>
-            <w:lang w:val="en-GB"/>
-          </w:rPr>
-          <w:t>Introduction to JavaScript Development</w:t>
-        </w:r>
-      </w:hyperlink>
-      <w:r>
-        <w:rPr>
-          <w:lang w:val="en-GB"/>
-        </w:rPr>
-        <w:t xml:space="preserve"> – </w:t>
-      </w:r>
-      <w:hyperlink r:id="rId64">
-        <w:r>
-          <w:rPr>
-            <w:rStyle w:val="InternetLink"/>
-            <w:lang w:val="en-GB"/>
-          </w:rPr>
-          <w:t>Udemy</w:t>
-        </w:r>
-      </w:hyperlink>
-      <w:r>
-        <w:rPr>
-          <w:lang w:val="en-GB"/>
-        </w:rPr>
-        <w:br/>
-      </w:r>
-      <w:hyperlink r:id="rId65">
-        <w:r>
-          <w:rPr>
-            <w:rStyle w:val="InternetLink"/>
-            <w:lang w:val="en-GB"/>
-          </w:rPr>
-          <w:t>JavaScript For Beginners - Learn JavaScript From Scratch</w:t>
-        </w:r>
-      </w:hyperlink>
-      <w:r>
-        <w:rPr>
-          <w:lang w:val="en-GB"/>
-        </w:rPr>
-        <w:t xml:space="preserve"> – </w:t>
-      </w:r>
-      <w:hyperlink r:id="rId66">
-        <w:r>
-          <w:rPr>
-            <w:rStyle w:val="InternetLink"/>
-            <w:lang w:val="en-GB"/>
-          </w:rPr>
-          <w:t>Udemy</w:t>
-        </w:r>
-      </w:hyperlink>
-      <w:r>
-        <w:rPr>
-          <w:lang w:val="en-GB"/>
-        </w:rPr>
-        <w:br/>
-      </w:r>
-      <w:hyperlink r:id="rId67">
-        <w:r>
-          <w:rPr>
-            <w:rStyle w:val="InternetLink"/>
-            <w:lang w:val="en-GB"/>
-          </w:rPr>
-          <w:t>Learn Javascript &amp; JQuery From Scratch</w:t>
-        </w:r>
-      </w:hyperlink>
-      <w:r>
-        <w:rPr>
-          <w:lang w:val="en-GB"/>
-        </w:rPr>
-        <w:t xml:space="preserve"> – </w:t>
-      </w:r>
-      <w:hyperlink r:id="rId68">
-        <w:r>
-          <w:rPr>
-            <w:rStyle w:val="InternetLink"/>
-            <w:lang w:val="en-GB"/>
-          </w:rPr>
-          <w:t>Udemy</w:t>
-        </w:r>
-      </w:hyperlink>
-      <w:r>
-        <w:rPr>
-          <w:lang w:val="en-GB"/>
-        </w:rPr>
-        <w:br/>
-      </w:r>
-      <w:hyperlink r:id="rId69">
-        <w:r>
-          <w:rPr>
-            <w:rStyle w:val="InternetLink"/>
-            <w:lang w:val="en-GB"/>
-          </w:rPr>
-          <w:t>Learn JavaScript in 1 Hour</w:t>
-        </w:r>
-      </w:hyperlink>
-      <w:r>
-        <w:rPr>
-          <w:lang w:val="en-GB"/>
-        </w:rPr>
-        <w:t xml:space="preserve"> – </w:t>
-      </w:r>
-      <w:hyperlink r:id="rId70">
-        <w:r>
-          <w:rPr>
-            <w:rStyle w:val="InternetLink"/>
-            <w:lang w:val="en-GB"/>
-          </w:rPr>
-          <w:t>Stackskills.com</w:t>
-        </w:r>
-      </w:hyperlink>
-      <w:r>
-        <w:rPr>
-          <w:lang w:val="en-GB"/>
-        </w:rPr>
-        <w:br/>
-      </w:r>
-      <w:hyperlink r:id="rId71">
-        <w:r>
-          <w:rPr>
-            <w:rStyle w:val="InternetLink"/>
-            <w:lang w:val="en-GB"/>
-          </w:rPr>
-          <w:t>Learn JQuery in 1 Hour</w:t>
-        </w:r>
-      </w:hyperlink>
-      <w:r>
-        <w:rPr>
-          <w:lang w:val="en-GB"/>
-        </w:rPr>
-        <w:t xml:space="preserve"> – </w:t>
-      </w:r>
-      <w:hyperlink r:id="rId72">
-        <w:r>
-          <w:rPr>
-            <w:rStyle w:val="InternetLink"/>
-            <w:lang w:val="en-GB"/>
-          </w:rPr>
-          <w:t>Stackskills.com</w:t>
-        </w:r>
-      </w:hyperlink>
-      <w:r>
-        <w:rPr>
-          <w:lang w:val="en-GB"/>
-        </w:rPr>
-        <w:br/>
-      </w:r>
-      <w:hyperlink r:id="rId73">
-        <w:r>
-          <w:rPr>
-            <w:rStyle w:val="InternetLink"/>
-            <w:lang w:val="en-GB"/>
-          </w:rPr>
-          <w:t>Programming for Entrepreneurs – JavaScript</w:t>
-        </w:r>
-      </w:hyperlink>
-      <w:r>
-        <w:rPr>
-          <w:lang w:val="en-GB"/>
-        </w:rPr>
-        <w:t xml:space="preserve"> – </w:t>
-      </w:r>
-      <w:hyperlink r:id="rId74">
-        <w:r>
-          <w:rPr>
-            <w:rStyle w:val="InternetLink"/>
-            <w:lang w:val="en-GB"/>
-          </w:rPr>
-          <w:t>Stackskills.com</w:t>
-        </w:r>
-      </w:hyperlink>
-    </w:p>
-    <w:p>
-      <w:pPr>
-        <w:pStyle w:val="Heading3"/>
-        <w:rPr/>
-      </w:pPr>
-      <w:r>
-        <w:rPr/>
-        <w:t>Git</w:t>
-      </w:r>
-    </w:p>
-    <w:p>
-      <w:pPr>
-        <w:pStyle w:val="FirstParagraph"/>
-        <w:rPr/>
-      </w:pPr>
-      <w:hyperlink r:id="rId75">
-        <w:r>
-          <w:rPr>
-            <w:rStyle w:val="InternetLink"/>
-            <w:lang w:val="en-GB"/>
-          </w:rPr>
-          <w:t>Git Started with GitHub</w:t>
-        </w:r>
-      </w:hyperlink>
-      <w:r>
-        <w:rPr>
-          <w:lang w:val="en-GB"/>
-        </w:rPr>
-        <w:t xml:space="preserve"> – </w:t>
-      </w:r>
-      <w:hyperlink r:id="rId76">
-        <w:r>
-          <w:rPr>
-            <w:rStyle w:val="InternetLink"/>
-            <w:lang w:val="en-GB"/>
-          </w:rPr>
-          <w:t>Stackskills.com</w:t>
-        </w:r>
-      </w:hyperlink>
-      <w:r>
-        <w:rPr>
-          <w:lang w:val="en-GB"/>
-        </w:rPr>
-        <w:br/>
-      </w:r>
       <w:hyperlink r:id="rId77">
-        <w:r>
-          <w:rPr>
-            <w:rStyle w:val="InternetLink"/>
-            <w:lang w:val="en-GB"/>
-          </w:rPr>
-          <w:t>Command Line Essentials: Git Bash for Windows</w:t>
-        </w:r>
-      </w:hyperlink>
-      <w:r>
-        <w:rPr>
-          <w:lang w:val="en-GB"/>
-        </w:rPr>
-        <w:t xml:space="preserve"> – </w:t>
-      </w:r>
-      <w:hyperlink r:id="rId78">
         <w:r>
           <w:rPr>
             <w:rStyle w:val="InternetLink"/>
@@ -3252,22 +3356,22 @@
         <w:spacing w:before="180" w:after="180"/>
         <w:rPr/>
       </w:pPr>
+      <w:hyperlink r:id="rId78">
+        <w:r>
+          <w:rPr>
+            <w:rStyle w:val="InternetLink"/>
+            <w:lang w:val="en-GB"/>
+          </w:rPr>
+          <w:t>Big Data</w:t>
+        </w:r>
+      </w:hyperlink>
+      <w:r>
+        <w:rPr>
+          <w:lang w:val="en-GB"/>
+        </w:rPr>
+        <w:t xml:space="preserve"> - </w:t>
+      </w:r>
       <w:hyperlink r:id="rId79">
-        <w:r>
-          <w:rPr>
-            <w:rStyle w:val="InternetLink"/>
-            <w:lang w:val="en-GB"/>
-          </w:rPr>
-          <w:t>Big Data</w:t>
-        </w:r>
-      </w:hyperlink>
-      <w:r>
-        <w:rPr>
-          <w:lang w:val="en-GB"/>
-        </w:rPr>
-        <w:t xml:space="preserve"> - </w:t>
-      </w:r>
-      <w:hyperlink r:id="rId80">
         <w:r>
           <w:rPr>
             <w:rStyle w:val="InternetLink"/>
@@ -3303,6 +3407,7 @@
       </w:pPr>
       <w:rPr>
         <w:rFonts w:ascii="Symbol" w:hAnsi="Symbol" w:cs="Symbol" w:hint="default"/>
+        <w:rFonts w:cs="Symbol"/>
       </w:rPr>
     </w:lvl>
     <w:lvl w:ilvl="1">
@@ -3318,6 +3423,7 @@
       </w:pPr>
       <w:rPr>
         <w:rFonts w:ascii="Symbol" w:hAnsi="Symbol" w:cs="Symbol" w:hint="default"/>
+        <w:rFonts w:cs="Symbol"/>
       </w:rPr>
     </w:lvl>
     <w:lvl w:ilvl="2">
@@ -3333,6 +3439,7 @@
       </w:pPr>
       <w:rPr>
         <w:rFonts w:ascii="Symbol" w:hAnsi="Symbol" w:cs="Symbol" w:hint="default"/>
+        <w:rFonts w:cs="Symbol"/>
       </w:rPr>
     </w:lvl>
     <w:lvl w:ilvl="3">
@@ -3348,6 +3455,7 @@
       </w:pPr>
       <w:rPr>
         <w:rFonts w:ascii="Symbol" w:hAnsi="Symbol" w:cs="Symbol" w:hint="default"/>
+        <w:rFonts w:cs="Symbol"/>
       </w:rPr>
     </w:lvl>
     <w:lvl w:ilvl="4">
@@ -3363,6 +3471,7 @@
       </w:pPr>
       <w:rPr>
         <w:rFonts w:ascii="Symbol" w:hAnsi="Symbol" w:cs="Symbol" w:hint="default"/>
+        <w:rFonts w:cs="Symbol"/>
       </w:rPr>
     </w:lvl>
     <w:lvl w:ilvl="5">
@@ -3378,6 +3487,7 @@
       </w:pPr>
       <w:rPr>
         <w:rFonts w:ascii="Symbol" w:hAnsi="Symbol" w:cs="Symbol" w:hint="default"/>
+        <w:rFonts w:cs="Symbol"/>
       </w:rPr>
     </w:lvl>
     <w:lvl w:ilvl="6">
@@ -3393,6 +3503,7 @@
       </w:pPr>
       <w:rPr>
         <w:rFonts w:ascii="Symbol" w:hAnsi="Symbol" w:cs="Symbol" w:hint="default"/>
+        <w:rFonts w:cs="Symbol"/>
       </w:rPr>
     </w:lvl>
     <w:lvl w:ilvl="7">
@@ -3852,7 +3963,6 @@
     <w:rPrDefault>
       <w:rPr>
         <w:rFonts w:ascii="Cambria" w:hAnsi="Cambria" w:eastAsia="Cambria" w:cs="" w:asciiTheme="minorHAnsi" w:cstheme="minorBidi" w:eastAsiaTheme="minorHAnsi" w:hAnsiTheme="minorHAnsi"/>
-        <w:sz w:val="24"/>
         <w:szCs w:val="24"/>
         <w:lang w:val="en-US" w:eastAsia="en-US" w:bidi="ar-SA"/>
       </w:rPr>
@@ -3873,7 +3983,7 @@
     </w:pPr>
     <w:rPr>
       <w:rFonts w:ascii="Cambria" w:hAnsi="Cambria" w:eastAsia="Cambria" w:cs="" w:asciiTheme="minorHAnsi" w:cstheme="minorBidi" w:eastAsiaTheme="minorHAnsi" w:hAnsiTheme="minorHAnsi"/>
-      <w:color w:val="auto"/>
+      <w:color w:val="00000A"/>
       <w:sz w:val="24"/>
       <w:szCs w:val="24"/>
       <w:lang w:val="en-US" w:eastAsia="en-US" w:bidi="ar-SA"/>
@@ -3882,7 +3992,6 @@
   <w:style w:type="paragraph" w:styleId="Heading1">
     <w:name w:val="Heading 1"/>
     <w:basedOn w:val="Normal"/>
-    <w:next w:val="TextBody"/>
     <w:uiPriority w:val="9"/>
     <w:qFormat/>
     <w:pPr>
@@ -3903,7 +4012,6 @@
   <w:style w:type="paragraph" w:styleId="Heading2">
     <w:name w:val="Heading 2"/>
     <w:basedOn w:val="Normal"/>
-    <w:next w:val="TextBody"/>
     <w:uiPriority w:val="9"/>
     <w:unhideWhenUsed/>
     <w:qFormat/>
@@ -3925,7 +4033,6 @@
   <w:style w:type="paragraph" w:styleId="Heading3">
     <w:name w:val="Heading 3"/>
     <w:basedOn w:val="Normal"/>
-    <w:next w:val="TextBody"/>
     <w:uiPriority w:val="9"/>
     <w:unhideWhenUsed/>
     <w:qFormat/>
@@ -3947,7 +4054,6 @@
   <w:style w:type="paragraph" w:styleId="Heading4">
     <w:name w:val="Heading 4"/>
     <w:basedOn w:val="Normal"/>
-    <w:next w:val="TextBody"/>
     <w:uiPriority w:val="9"/>
     <w:unhideWhenUsed/>
     <w:qFormat/>
@@ -3969,7 +4075,6 @@
   <w:style w:type="paragraph" w:styleId="Heading5">
     <w:name w:val="Heading 5"/>
     <w:basedOn w:val="Normal"/>
-    <w:next w:val="TextBody"/>
     <w:uiPriority w:val="9"/>
     <w:unhideWhenUsed/>
     <w:qFormat/>
@@ -3991,7 +4096,6 @@
   <w:style w:type="paragraph" w:styleId="Heading6">
     <w:name w:val="Heading 6"/>
     <w:basedOn w:val="Normal"/>
-    <w:next w:val="TextBody"/>
     <w:uiPriority w:val="9"/>
     <w:unhideWhenUsed/>
     <w:qFormat/>
@@ -4304,6 +4408,181 @@
       <w:rFonts w:ascii="OpenSymbol" w:hAnsi="OpenSymbol" w:eastAsia="OpenSymbol" w:cs="OpenSymbol"/>
     </w:rPr>
   </w:style>
+  <w:style w:type="character" w:styleId="ListLabel1">
+    <w:name w:val="ListLabel 1"/>
+    <w:qFormat/>
+    <w:rPr>
+      <w:rFonts w:cs="Symbol"/>
+    </w:rPr>
+  </w:style>
+  <w:style w:type="character" w:styleId="ListLabel2">
+    <w:name w:val="ListLabel 2"/>
+    <w:qFormat/>
+    <w:rPr>
+      <w:rFonts w:cs="Symbol"/>
+    </w:rPr>
+  </w:style>
+  <w:style w:type="character" w:styleId="ListLabel3">
+    <w:name w:val="ListLabel 3"/>
+    <w:qFormat/>
+    <w:rPr>
+      <w:rFonts w:cs="Symbol"/>
+    </w:rPr>
+  </w:style>
+  <w:style w:type="character" w:styleId="ListLabel4">
+    <w:name w:val="ListLabel 4"/>
+    <w:qFormat/>
+    <w:rPr>
+      <w:rFonts w:cs="Symbol"/>
+    </w:rPr>
+  </w:style>
+  <w:style w:type="character" w:styleId="ListLabel5">
+    <w:name w:val="ListLabel 5"/>
+    <w:qFormat/>
+    <w:rPr>
+      <w:rFonts w:cs="Symbol"/>
+    </w:rPr>
+  </w:style>
+  <w:style w:type="character" w:styleId="ListLabel6">
+    <w:name w:val="ListLabel 6"/>
+    <w:qFormat/>
+    <w:rPr>
+      <w:rFonts w:cs="Symbol"/>
+    </w:rPr>
+  </w:style>
+  <w:style w:type="character" w:styleId="ListLabel7">
+    <w:name w:val="ListLabel 7"/>
+    <w:qFormat/>
+    <w:rPr>
+      <w:rFonts w:cs="Symbol"/>
+    </w:rPr>
+  </w:style>
+  <w:style w:type="character" w:styleId="ListLabel8">
+    <w:name w:val="ListLabel 8"/>
+    <w:qFormat/>
+    <w:rPr>
+      <w:rFonts w:cs="OpenSymbol"/>
+    </w:rPr>
+  </w:style>
+  <w:style w:type="character" w:styleId="ListLabel9">
+    <w:name w:val="ListLabel 9"/>
+    <w:qFormat/>
+    <w:rPr>
+      <w:rFonts w:cs="OpenSymbol"/>
+    </w:rPr>
+  </w:style>
+  <w:style w:type="character" w:styleId="ListLabel10">
+    <w:name w:val="ListLabel 10"/>
+    <w:qFormat/>
+    <w:rPr>
+      <w:rFonts w:cs="OpenSymbol"/>
+    </w:rPr>
+  </w:style>
+  <w:style w:type="character" w:styleId="ListLabel11">
+    <w:name w:val="ListLabel 11"/>
+    <w:qFormat/>
+    <w:rPr>
+      <w:rFonts w:cs="OpenSymbol"/>
+    </w:rPr>
+  </w:style>
+  <w:style w:type="character" w:styleId="ListLabel12">
+    <w:name w:val="ListLabel 12"/>
+    <w:qFormat/>
+    <w:rPr>
+      <w:rFonts w:cs="OpenSymbol"/>
+    </w:rPr>
+  </w:style>
+  <w:style w:type="character" w:styleId="ListLabel13">
+    <w:name w:val="ListLabel 13"/>
+    <w:qFormat/>
+    <w:rPr>
+      <w:rFonts w:cs="OpenSymbol"/>
+    </w:rPr>
+  </w:style>
+  <w:style w:type="character" w:styleId="ListLabel14">
+    <w:name w:val="ListLabel 14"/>
+    <w:qFormat/>
+    <w:rPr>
+      <w:rFonts w:cs="OpenSymbol"/>
+    </w:rPr>
+  </w:style>
+  <w:style w:type="character" w:styleId="ListLabel15">
+    <w:name w:val="ListLabel 15"/>
+    <w:qFormat/>
+    <w:rPr>
+      <w:rFonts w:cs="OpenSymbol"/>
+    </w:rPr>
+  </w:style>
+  <w:style w:type="character" w:styleId="ListLabel16">
+    <w:name w:val="ListLabel 16"/>
+    <w:qFormat/>
+    <w:rPr>
+      <w:rFonts w:cs="OpenSymbol"/>
+    </w:rPr>
+  </w:style>
+  <w:style w:type="character" w:styleId="ListLabel17">
+    <w:name w:val="ListLabel 17"/>
+    <w:qFormat/>
+    <w:rPr>
+      <w:rFonts w:cs="OpenSymbol"/>
+    </w:rPr>
+  </w:style>
+  <w:style w:type="character" w:styleId="ListLabel18">
+    <w:name w:val="ListLabel 18"/>
+    <w:qFormat/>
+    <w:rPr>
+      <w:rFonts w:cs="OpenSymbol"/>
+    </w:rPr>
+  </w:style>
+  <w:style w:type="character" w:styleId="ListLabel19">
+    <w:name w:val="ListLabel 19"/>
+    <w:qFormat/>
+    <w:rPr>
+      <w:rFonts w:cs="OpenSymbol"/>
+    </w:rPr>
+  </w:style>
+  <w:style w:type="character" w:styleId="ListLabel20">
+    <w:name w:val="ListLabel 20"/>
+    <w:qFormat/>
+    <w:rPr>
+      <w:rFonts w:cs="OpenSymbol"/>
+    </w:rPr>
+  </w:style>
+  <w:style w:type="character" w:styleId="ListLabel21">
+    <w:name w:val="ListLabel 21"/>
+    <w:qFormat/>
+    <w:rPr>
+      <w:rFonts w:cs="OpenSymbol"/>
+    </w:rPr>
+  </w:style>
+  <w:style w:type="character" w:styleId="ListLabel22">
+    <w:name w:val="ListLabel 22"/>
+    <w:qFormat/>
+    <w:rPr>
+      <w:rFonts w:cs="OpenSymbol"/>
+    </w:rPr>
+  </w:style>
+  <w:style w:type="character" w:styleId="ListLabel23">
+    <w:name w:val="ListLabel 23"/>
+    <w:qFormat/>
+    <w:rPr>
+      <w:rFonts w:cs="OpenSymbol"/>
+    </w:rPr>
+  </w:style>
+  <w:style w:type="character" w:styleId="ListLabel24">
+    <w:name w:val="ListLabel 24"/>
+    <w:qFormat/>
+    <w:rPr>
+      <w:rFonts w:cs="OpenSymbol"/>
+    </w:rPr>
+  </w:style>
+  <w:style w:type="character" w:styleId="ListLabel25">
+    <w:name w:val="ListLabel 25"/>
+    <w:qFormat/>
+    <w:rPr>
+      <w:rFonts w:cs="OpenSymbol"/>
+    </w:rPr>
+  </w:style>
   <w:style w:type="paragraph" w:styleId="Heading">
     <w:name w:val="Heading"/>
     <w:basedOn w:val="Normal"/>
@@ -4363,7 +4642,6 @@
   <w:style w:type="paragraph" w:styleId="FirstParagraph" w:customStyle="1">
     <w:name w:val="First Paragraph"/>
     <w:basedOn w:val="TextBody"/>
-    <w:next w:val="TextBody"/>
     <w:qFormat/>
     <w:pPr/>
     <w:rPr/>
@@ -4380,7 +4658,6 @@
   <w:style w:type="paragraph" w:styleId="Title">
     <w:name w:val="Title"/>
     <w:basedOn w:val="Normal"/>
-    <w:next w:val="TextBody"/>
     <w:qFormat/>
     <w:pPr>
       <w:keepNext/>
@@ -4400,7 +4677,6 @@
   <w:style w:type="paragraph" w:styleId="Subtitle">
     <w:name w:val="Subtitle"/>
     <w:basedOn w:val="Title"/>
-    <w:next w:val="TextBody"/>
     <w:qFormat/>
     <w:pPr>
       <w:keepNext/>
@@ -4415,7 +4691,6 @@
   </w:style>
   <w:style w:type="paragraph" w:styleId="Author" w:customStyle="1">
     <w:name w:val="Author"/>
-    <w:next w:val="TextBody"/>
     <w:qFormat/>
     <w:pPr>
       <w:keepNext/>
@@ -4426,7 +4701,7 @@
     </w:pPr>
     <w:rPr>
       <w:rFonts w:ascii="Cambria" w:hAnsi="Cambria" w:eastAsia="Cambria" w:cs="" w:asciiTheme="minorHAnsi" w:cstheme="minorBidi" w:eastAsiaTheme="minorHAnsi" w:hAnsiTheme="minorHAnsi"/>
-      <w:color w:val="auto"/>
+      <w:color w:val="00000A"/>
       <w:sz w:val="24"/>
       <w:szCs w:val="24"/>
       <w:lang w:val="en-US" w:eastAsia="en-US" w:bidi="ar-SA"/>
@@ -4434,7 +4709,6 @@
   </w:style>
   <w:style w:type="paragraph" w:styleId="Date">
     <w:name w:val="Date"/>
-    <w:next w:val="TextBody"/>
     <w:qFormat/>
     <w:pPr>
       <w:keepNext/>
@@ -4445,7 +4719,7 @@
     </w:pPr>
     <w:rPr>
       <w:rFonts w:ascii="Cambria" w:hAnsi="Cambria" w:eastAsia="Cambria" w:cs="" w:asciiTheme="minorHAnsi" w:cstheme="minorBidi" w:eastAsiaTheme="minorHAnsi" w:hAnsiTheme="minorHAnsi"/>
-      <w:color w:val="auto"/>
+      <w:color w:val="00000A"/>
       <w:sz w:val="24"/>
       <w:szCs w:val="24"/>
       <w:lang w:val="en-US" w:eastAsia="en-US" w:bidi="ar-SA"/>
@@ -4454,7 +4728,6 @@
   <w:style w:type="paragraph" w:styleId="Abstract" w:customStyle="1">
     <w:name w:val="Abstract"/>
     <w:basedOn w:val="Normal"/>
-    <w:next w:val="TextBody"/>
     <w:qFormat/>
     <w:pPr>
       <w:keepNext/>
@@ -4476,7 +4749,6 @@
   <w:style w:type="paragraph" w:styleId="BlockText">
     <w:name w:val="Block Text"/>
     <w:basedOn w:val="TextBody"/>
-    <w:next w:val="TextBody"/>
     <w:uiPriority w:val="9"/>
     <w:unhideWhenUsed/>
     <w:qFormat/>
@@ -4555,7 +4827,6 @@
   <w:style w:type="paragraph" w:styleId="TOCHeading">
     <w:name w:val="TOC Heading"/>
     <w:basedOn w:val="Heading1"/>
-    <w:next w:val="TextBody"/>
     <w:uiPriority w:val="39"/>
     <w:unhideWhenUsed/>
     <w:qFormat/>

</xml_diff>